<commit_message>
updated resume and powerapps skills
</commit_message>
<xml_diff>
--- a/Source/src/downloads/Mostafa-Abdallah_Resume.docx
+++ b/Source/src/downloads/Mostafa-Abdallah_Resume.docx
@@ -1,6 +1,6 @@
 
 <file path=word/document.xml><?xml version="1.0" encoding="utf-8"?>
-<w:document xmlns:wpc="http://schemas.microsoft.com/office/word/2010/wordprocessingCanvas" xmlns:mc="http://schemas.openxmlformats.org/markup-compatibility/2006" xmlns:o="urn:schemas-microsoft-com:office:office" xmlns:r="http://schemas.openxmlformats.org/officeDocument/2006/relationships" xmlns:m="http://schemas.openxmlformats.org/officeDocument/2006/math" xmlns:v="urn:schemas-microsoft-com:vml" xmlns:wp14="http://schemas.microsoft.com/office/word/2010/wordprocessingDrawing" xmlns:wp="http://schemas.openxmlformats.org/drawingml/2006/wordprocessingDrawing" xmlns:w10="urn:schemas-microsoft-com:office:word" xmlns:w="http://schemas.openxmlformats.org/wordprocessingml/2006/main" xmlns:w14="http://schemas.microsoft.com/office/word/2010/wordml" xmlns:w15="http://schemas.microsoft.com/office/word/2012/wordml" xmlns:wpg="http://schemas.microsoft.com/office/word/2010/wordprocessingGroup" xmlns:wpi="http://schemas.microsoft.com/office/word/2010/wordprocessingInk" xmlns:wne="http://schemas.microsoft.com/office/word/2006/wordml" xmlns:wps="http://schemas.microsoft.com/office/word/2010/wordprocessingShape" mc:Ignorable="w14 w15 wp14">
+<w:document xmlns:wpc="http://schemas.microsoft.com/office/word/2010/wordprocessingCanvas" xmlns:cx="http://schemas.microsoft.com/office/drawing/2014/chartex" xmlns:cx1="http://schemas.microsoft.com/office/drawing/2015/9/8/chartex" xmlns:cx2="http://schemas.microsoft.com/office/drawing/2015/10/21/chartex" xmlns:cx3="http://schemas.microsoft.com/office/drawing/2016/5/9/chartex" xmlns:cx4="http://schemas.microsoft.com/office/drawing/2016/5/10/chartex" xmlns:cx5="http://schemas.microsoft.com/office/drawing/2016/5/11/chartex" xmlns:cx6="http://schemas.microsoft.com/office/drawing/2016/5/12/chartex" xmlns:cx7="http://schemas.microsoft.com/office/drawing/2016/5/13/chartex" xmlns:cx8="http://schemas.microsoft.com/office/drawing/2016/5/14/chartex" xmlns:mc="http://schemas.openxmlformats.org/markup-compatibility/2006" xmlns:aink="http://schemas.microsoft.com/office/drawing/2016/ink" xmlns:am3d="http://schemas.microsoft.com/office/drawing/2017/model3d" xmlns:o="urn:schemas-microsoft-com:office:office" xmlns:r="http://schemas.openxmlformats.org/officeDocument/2006/relationships" xmlns:m="http://schemas.openxmlformats.org/officeDocument/2006/math" xmlns:v="urn:schemas-microsoft-com:vml" xmlns:wp14="http://schemas.microsoft.com/office/word/2010/wordprocessingDrawing" xmlns:wp="http://schemas.openxmlformats.org/drawingml/2006/wordprocessingDrawing" xmlns:w10="urn:schemas-microsoft-com:office:word" xmlns:w="http://schemas.openxmlformats.org/wordprocessingml/2006/main" xmlns:w14="http://schemas.microsoft.com/office/word/2010/wordml" xmlns:w15="http://schemas.microsoft.com/office/word/2012/wordml" xmlns:w16cex="http://schemas.microsoft.com/office/word/2018/wordml/cex" xmlns:w16cid="http://schemas.microsoft.com/office/word/2016/wordml/cid" xmlns:w16="http://schemas.microsoft.com/office/word/2018/wordml" xmlns:w16se="http://schemas.microsoft.com/office/word/2015/wordml/symex" xmlns:wpg="http://schemas.microsoft.com/office/word/2010/wordprocessingGroup" xmlns:wpi="http://schemas.microsoft.com/office/word/2010/wordprocessingInk" xmlns:wne="http://schemas.microsoft.com/office/word/2006/wordml" xmlns:wps="http://schemas.microsoft.com/office/word/2010/wordprocessingShape" mc:Ignorable="w14 w15 w16se w16cid w16 w16cex wp14">
   <w:body>
     <w:p>
       <w:pPr>
@@ -183,7 +183,29 @@
             <w:szCs w:val="22"/>
             <w:lang w:val="en-CA"/>
           </w:rPr>
-          <w:t>My Portfolio</w:t>
+          <w:t>My Po</w:t>
+        </w:r>
+        <w:r>
+          <w:rPr>
+            <w:rStyle w:val="Hyperlink"/>
+            <w:rFonts w:asciiTheme="majorHAnsi" w:hAnsiTheme="majorHAnsi" w:cstheme="majorHAnsi"/>
+            <w:color w:val="5B9BD5" w:themeColor="accent1"/>
+            <w:sz w:val="22"/>
+            <w:szCs w:val="22"/>
+            <w:lang w:val="en-CA"/>
+          </w:rPr>
+          <w:t>r</w:t>
+        </w:r>
+        <w:r>
+          <w:rPr>
+            <w:rStyle w:val="Hyperlink"/>
+            <w:rFonts w:asciiTheme="majorHAnsi" w:hAnsiTheme="majorHAnsi" w:cstheme="majorHAnsi"/>
+            <w:color w:val="5B9BD5" w:themeColor="accent1"/>
+            <w:sz w:val="22"/>
+            <w:szCs w:val="22"/>
+            <w:lang w:val="en-CA"/>
+          </w:rPr>
+          <w:t>tfolio</w:t>
         </w:r>
       </w:hyperlink>
       <w:r>
@@ -562,7 +584,27 @@
           <w:szCs w:val="22"/>
           <w:lang w:val="en-CA"/>
         </w:rPr>
-        <w:t xml:space="preserve">latest releases of ReactJS and Angular – SASS and LESS CSS pre-processors -  Bootstrap/Materialize CSS frameworks to build </w:t>
+        <w:t xml:space="preserve">latest releases of ReactJS – SASS and LESS CSS pre-processors </w:t>
+      </w:r>
+      <w:proofErr w:type="gramStart"/>
+      <w:r>
+        <w:rPr>
+          <w:rFonts w:asciiTheme="majorHAnsi" w:hAnsiTheme="majorHAnsi" w:cstheme="majorHAnsi"/>
+          <w:sz w:val="22"/>
+          <w:szCs w:val="22"/>
+          <w:lang w:val="en-CA"/>
+        </w:rPr>
+        <w:t>-  Bootstrap</w:t>
+      </w:r>
+      <w:proofErr w:type="gramEnd"/>
+      <w:r>
+        <w:rPr>
+          <w:rFonts w:asciiTheme="majorHAnsi" w:hAnsiTheme="majorHAnsi" w:cstheme="majorHAnsi"/>
+          <w:sz w:val="22"/>
+          <w:szCs w:val="22"/>
+          <w:lang w:val="en-CA"/>
+        </w:rPr>
+        <w:t xml:space="preserve">/Materialize CSS frameworks to build </w:t>
       </w:r>
       <w:r>
         <w:rPr>
@@ -600,6 +642,17 @@
         </w:rPr>
         <w:t>omponents.</w:t>
       </w:r>
+    </w:p>
+    <w:p>
+      <w:pPr>
+        <w:jc w:val="both"/>
+        <w:rPr>
+          <w:rFonts w:asciiTheme="majorHAnsi" w:hAnsiTheme="majorHAnsi" w:cstheme="majorHAnsi"/>
+          <w:sz w:val="22"/>
+          <w:szCs w:val="22"/>
+          <w:lang w:val="en-CA"/>
+        </w:rPr>
+      </w:pPr>
     </w:p>
     <w:p>
       <w:pPr>
@@ -933,7 +986,23 @@
                 <w:szCs w:val="22"/>
                 <w:lang w:val="en-CA"/>
               </w:rPr>
-              <w:t>React / Angular / SASS / LESS</w:t>
+              <w:t xml:space="preserve">React / </w:t>
+            </w:r>
+            <w:r>
+              <w:rPr>
+                <w:rFonts w:asciiTheme="majorHAnsi" w:hAnsiTheme="majorHAnsi" w:cstheme="majorHAnsi"/>
+                <w:szCs w:val="22"/>
+                <w:lang w:val="en-CA"/>
+              </w:rPr>
+              <w:t>Liquid</w:t>
+            </w:r>
+            <w:r>
+              <w:rPr>
+                <w:rFonts w:asciiTheme="majorHAnsi" w:hAnsiTheme="majorHAnsi" w:cstheme="majorHAnsi"/>
+                <w:szCs w:val="22"/>
+                <w:lang w:val="en-CA"/>
+              </w:rPr>
+              <w:t xml:space="preserve"> / SASS / LESS</w:t>
             </w:r>
           </w:p>
           <w:p>
@@ -999,31 +1068,23 @@
                 <w:szCs w:val="22"/>
                 <w:lang w:val="en-CA"/>
               </w:rPr>
-              <w:t>SharePoint Branding.</w:t>
+              <w:t xml:space="preserve">SharePoint </w:t>
             </w:r>
-          </w:p>
-          <w:p>
-            <w:pPr>
-              <w:pStyle w:val="BodyText"/>
-              <w:numPr>
-                <w:ilvl w:val="0"/>
-                <w:numId w:val="7"/>
-              </w:numPr>
-              <w:spacing w:before="60"/>
-              <w:jc w:val="left"/>
-              <w:rPr>
-                <w:rFonts w:asciiTheme="majorHAnsi" w:hAnsiTheme="majorHAnsi" w:cstheme="majorHAnsi"/>
-                <w:szCs w:val="22"/>
-                <w:lang w:val="en-CA"/>
-              </w:rPr>
-            </w:pPr>
             <w:r>
               <w:rPr>
                 <w:rFonts w:asciiTheme="majorHAnsi" w:hAnsiTheme="majorHAnsi" w:cstheme="majorHAnsi"/>
                 <w:szCs w:val="22"/>
                 <w:lang w:val="en-CA"/>
               </w:rPr>
-              <w:t>Team Leading &amp; Collaboration.</w:t>
+              <w:t xml:space="preserve">/ PowerApps </w:t>
+            </w:r>
+            <w:r>
+              <w:rPr>
+                <w:rFonts w:asciiTheme="majorHAnsi" w:hAnsiTheme="majorHAnsi" w:cstheme="majorHAnsi"/>
+                <w:szCs w:val="22"/>
+                <w:lang w:val="en-CA"/>
+              </w:rPr>
+              <w:t>Branding.</w:t>
             </w:r>
           </w:p>
           <w:p>
@@ -1120,8 +1181,6 @@
         </w:rPr>
         <w:br/>
       </w:r>
-      <w:bookmarkStart w:id="0" w:name="_GoBack"/>
-      <w:bookmarkEnd w:id="0"/>
       <w:r>
         <w:rPr>
           <w:rFonts w:asciiTheme="minorHAnsi" w:hAnsiTheme="minorHAnsi" w:cstheme="minorHAnsi"/>
@@ -1153,6 +1212,606 @@
     </w:p>
     <w:p>
       <w:pPr>
+        <w:spacing w:before="160" w:after="80"/>
+        <w:rPr>
+          <w:rFonts w:asciiTheme="minorHAnsi" w:hAnsiTheme="minorHAnsi" w:cstheme="minorHAnsi"/>
+          <w:b/>
+          <w:bCs/>
+          <w:smallCaps/>
+          <w:color w:val="323E4F" w:themeColor="text2" w:themeShade="BF"/>
+          <w:spacing w:val="12"/>
+          <w:sz w:val="28"/>
+          <w:szCs w:val="28"/>
+          <w:lang w:val="en-CA"/>
+        </w:rPr>
+      </w:pPr>
+    </w:p>
+    <w:p>
+      <w:pPr>
+        <w:tabs>
+          <w:tab w:val="right" w:pos="9360"/>
+        </w:tabs>
+        <w:jc w:val="both"/>
+        <w:rPr>
+          <w:rFonts w:asciiTheme="majorHAnsi" w:hAnsiTheme="majorHAnsi" w:cstheme="majorHAnsi"/>
+          <w:bCs/>
+          <w:sz w:val="22"/>
+          <w:szCs w:val="22"/>
+          <w:lang w:val="en-CA"/>
+        </w:rPr>
+      </w:pPr>
+      <w:r>
+        <w:rPr>
+          <w:rFonts w:asciiTheme="majorHAnsi" w:hAnsiTheme="majorHAnsi" w:cstheme="majorHAnsi"/>
+          <w:b/>
+          <w:sz w:val="22"/>
+          <w:szCs w:val="22"/>
+          <w:lang w:val="en-CA"/>
+        </w:rPr>
+        <w:t>Senior UX Designer</w:t>
+      </w:r>
+      <w:r>
+        <w:rPr>
+          <w:rFonts w:asciiTheme="majorHAnsi" w:hAnsiTheme="majorHAnsi" w:cstheme="majorHAnsi"/>
+          <w:bCs/>
+          <w:sz w:val="22"/>
+          <w:szCs w:val="22"/>
+          <w:lang w:val="en-CA"/>
+        </w:rPr>
+        <w:tab/>
+        <w:t xml:space="preserve"> Aug </w:t>
+      </w:r>
+      <w:r>
+        <w:rPr>
+          <w:rFonts w:asciiTheme="majorHAnsi" w:hAnsiTheme="majorHAnsi" w:cstheme="majorHAnsi"/>
+          <w:bCs/>
+          <w:sz w:val="22"/>
+          <w:szCs w:val="22"/>
+          <w:lang w:val="en-CA"/>
+        </w:rPr>
+        <w:t>2020</w:t>
+      </w:r>
+      <w:r>
+        <w:rPr>
+          <w:rFonts w:asciiTheme="majorHAnsi" w:hAnsiTheme="majorHAnsi" w:cstheme="majorHAnsi"/>
+          <w:bCs/>
+          <w:sz w:val="22"/>
+          <w:szCs w:val="22"/>
+          <w:lang w:val="en-CA"/>
+        </w:rPr>
+        <w:t xml:space="preserve"> to </w:t>
+      </w:r>
+      <w:r>
+        <w:rPr>
+          <w:rFonts w:asciiTheme="majorHAnsi" w:hAnsiTheme="majorHAnsi" w:cstheme="majorHAnsi"/>
+          <w:bCs/>
+          <w:sz w:val="22"/>
+          <w:szCs w:val="22"/>
+          <w:lang w:val="en-CA"/>
+        </w:rPr>
+        <w:t>present</w:t>
+      </w:r>
+    </w:p>
+    <w:p>
+      <w:pPr>
+        <w:spacing w:before="60"/>
+        <w:jc w:val="both"/>
+        <w:rPr>
+          <w:rFonts w:asciiTheme="majorHAnsi" w:hAnsiTheme="majorHAnsi" w:cstheme="majorHAnsi"/>
+          <w:bCs/>
+          <w:color w:val="323E4F" w:themeColor="text2" w:themeShade="BF"/>
+          <w:sz w:val="22"/>
+          <w:szCs w:val="22"/>
+          <w:lang w:val="en-CA"/>
+        </w:rPr>
+      </w:pPr>
+      <w:hyperlink r:id="rId12" w:history="1">
+        <w:r>
+          <w:rPr>
+            <w:rStyle w:val="Hyperlink"/>
+            <w:rFonts w:asciiTheme="majorHAnsi" w:hAnsiTheme="majorHAnsi" w:cstheme="majorHAnsi"/>
+            <w:bCs/>
+            <w:smallCaps/>
+            <w:color w:val="323E4F" w:themeColor="text2" w:themeShade="BF"/>
+            <w:sz w:val="22"/>
+            <w:szCs w:val="22"/>
+            <w:lang w:val="en-CA"/>
+          </w:rPr>
+          <w:t>ACECQA</w:t>
+        </w:r>
+      </w:hyperlink>
+    </w:p>
+    <w:p>
+      <w:pPr>
+        <w:pStyle w:val="ListParagraph"/>
+        <w:numPr>
+          <w:ilvl w:val="0"/>
+          <w:numId w:val="9"/>
+        </w:numPr>
+        <w:tabs>
+          <w:tab w:val="right" w:pos="9360"/>
+        </w:tabs>
+        <w:spacing w:before="240"/>
+        <w:jc w:val="both"/>
+        <w:rPr>
+          <w:rStyle w:val="Hyperlink"/>
+          <w:rFonts w:asciiTheme="majorHAnsi" w:hAnsiTheme="majorHAnsi" w:cstheme="majorHAnsi"/>
+          <w:b/>
+          <w:sz w:val="22"/>
+          <w:szCs w:val="22"/>
+          <w:lang w:val="en-CA"/>
+        </w:rPr>
+      </w:pPr>
+      <w:r>
+        <w:rPr>
+          <w:rFonts w:asciiTheme="majorHAnsi" w:hAnsiTheme="majorHAnsi" w:cstheme="majorHAnsi"/>
+          <w:b/>
+          <w:sz w:val="22"/>
+          <w:szCs w:val="22"/>
+          <w:lang w:val="en-CA"/>
+        </w:rPr>
+        <w:fldChar w:fldCharType="begin"/>
+      </w:r>
+      <w:r>
+        <w:rPr>
+          <w:rFonts w:asciiTheme="majorHAnsi" w:hAnsiTheme="majorHAnsi" w:cstheme="majorHAnsi"/>
+          <w:b/>
+          <w:sz w:val="22"/>
+          <w:szCs w:val="22"/>
+          <w:lang w:val="en-CA"/>
+        </w:rPr>
+        <w:instrText xml:space="preserve"> HYPERLINK "https://public.nqaits.acecqa.gov.au/Pages/Landing.aspx" </w:instrText>
+      </w:r>
+      <w:r>
+        <w:rPr>
+          <w:rFonts w:asciiTheme="majorHAnsi" w:hAnsiTheme="majorHAnsi" w:cstheme="majorHAnsi"/>
+          <w:b/>
+          <w:sz w:val="22"/>
+          <w:szCs w:val="22"/>
+          <w:lang w:val="en-CA"/>
+        </w:rPr>
+      </w:r>
+      <w:r>
+        <w:rPr>
+          <w:rFonts w:asciiTheme="majorHAnsi" w:hAnsiTheme="majorHAnsi" w:cstheme="majorHAnsi"/>
+          <w:b/>
+          <w:sz w:val="22"/>
+          <w:szCs w:val="22"/>
+          <w:lang w:val="en-CA"/>
+        </w:rPr>
+        <w:fldChar w:fldCharType="separate"/>
+      </w:r>
+      <w:r>
+        <w:rPr>
+          <w:rStyle w:val="Hyperlink"/>
+          <w:rFonts w:asciiTheme="majorHAnsi" w:hAnsiTheme="majorHAnsi" w:cstheme="majorHAnsi"/>
+          <w:b/>
+          <w:sz w:val="22"/>
+          <w:szCs w:val="22"/>
+          <w:lang w:val="en-CA"/>
+        </w:rPr>
+        <w:t>NQ</w:t>
+      </w:r>
+      <w:r>
+        <w:rPr>
+          <w:rStyle w:val="Hyperlink"/>
+          <w:rFonts w:asciiTheme="majorHAnsi" w:hAnsiTheme="majorHAnsi" w:cstheme="majorHAnsi"/>
+          <w:b/>
+          <w:sz w:val="22"/>
+          <w:szCs w:val="22"/>
+          <w:lang w:val="en-CA"/>
+        </w:rPr>
+        <w:t xml:space="preserve"> </w:t>
+      </w:r>
+      <w:r>
+        <w:rPr>
+          <w:rStyle w:val="Hyperlink"/>
+          <w:rFonts w:asciiTheme="majorHAnsi" w:hAnsiTheme="majorHAnsi" w:cstheme="majorHAnsi"/>
+          <w:b/>
+          <w:sz w:val="22"/>
+          <w:szCs w:val="22"/>
+          <w:lang w:val="en-CA"/>
+        </w:rPr>
+        <w:t>AIS</w:t>
+      </w:r>
+    </w:p>
+    <w:p>
+      <w:pPr>
+        <w:pStyle w:val="ListParagraph"/>
+        <w:tabs>
+          <w:tab w:val="right" w:pos="9360"/>
+        </w:tabs>
+        <w:spacing w:before="240"/>
+        <w:rPr>
+          <w:rFonts w:asciiTheme="majorHAnsi" w:hAnsiTheme="majorHAnsi" w:cstheme="majorHAnsi"/>
+          <w:bCs/>
+          <w:sz w:val="22"/>
+          <w:szCs w:val="22"/>
+          <w:lang w:val="en-CA"/>
+        </w:rPr>
+      </w:pPr>
+      <w:r>
+        <w:rPr>
+          <w:rFonts w:asciiTheme="majorHAnsi" w:hAnsiTheme="majorHAnsi" w:cstheme="majorHAnsi"/>
+          <w:b/>
+          <w:sz w:val="22"/>
+          <w:szCs w:val="22"/>
+          <w:lang w:val="en-CA"/>
+        </w:rPr>
+        <w:fldChar w:fldCharType="end"/>
+      </w:r>
+      <w:r>
+        <w:rPr>
+          <w:rFonts w:asciiTheme="majorHAnsi" w:hAnsiTheme="majorHAnsi" w:cstheme="majorHAnsi"/>
+          <w:bCs/>
+          <w:sz w:val="22"/>
+          <w:szCs w:val="22"/>
+          <w:lang w:val="en-CA"/>
+        </w:rPr>
+        <w:t xml:space="preserve">I was responsible for revamping the current National Quality Agenda application which based on on-prim SharePoint 2013 </w:t>
+      </w:r>
+    </w:p>
+    <w:p>
+      <w:pPr>
+        <w:pStyle w:val="ListParagraph"/>
+        <w:tabs>
+          <w:tab w:val="right" w:pos="9360"/>
+        </w:tabs>
+        <w:spacing w:before="240"/>
+        <w:rPr>
+          <w:rFonts w:asciiTheme="majorHAnsi" w:hAnsiTheme="majorHAnsi" w:cstheme="majorHAnsi"/>
+          <w:bCs/>
+          <w:sz w:val="22"/>
+          <w:szCs w:val="22"/>
+          <w:lang w:val="en-CA"/>
+        </w:rPr>
+      </w:pPr>
+    </w:p>
+    <w:p>
+      <w:pPr>
+        <w:pStyle w:val="ListParagraph"/>
+        <w:tabs>
+          <w:tab w:val="right" w:pos="9360"/>
+        </w:tabs>
+        <w:spacing w:before="240"/>
+        <w:rPr>
+          <w:rFonts w:asciiTheme="majorHAnsi" w:hAnsiTheme="majorHAnsi" w:cstheme="majorHAnsi"/>
+          <w:bCs/>
+          <w:sz w:val="22"/>
+          <w:szCs w:val="22"/>
+          <w:lang w:val="en-CA"/>
+        </w:rPr>
+      </w:pPr>
+      <w:r>
+        <w:rPr>
+          <w:rFonts w:asciiTheme="majorHAnsi" w:hAnsiTheme="majorHAnsi" w:cstheme="majorHAnsi"/>
+          <w:bCs/>
+          <w:sz w:val="22"/>
+          <w:szCs w:val="22"/>
+          <w:lang w:val="en-CA"/>
+        </w:rPr>
+        <w:t xml:space="preserve">Applying </w:t>
+      </w:r>
+      <w:r>
+        <w:rPr>
+          <w:rFonts w:asciiTheme="majorHAnsi" w:hAnsiTheme="majorHAnsi" w:cstheme="majorHAnsi"/>
+          <w:bCs/>
+          <w:sz w:val="22"/>
+          <w:szCs w:val="22"/>
+          <w:lang w:val="en-CA"/>
+        </w:rPr>
+        <w:t xml:space="preserve">whole </w:t>
+      </w:r>
+      <w:r>
+        <w:rPr>
+          <w:rFonts w:asciiTheme="majorHAnsi" w:hAnsiTheme="majorHAnsi" w:cstheme="majorHAnsi"/>
+          <w:bCs/>
+          <w:sz w:val="22"/>
+          <w:szCs w:val="22"/>
+          <w:lang w:val="en-CA"/>
+        </w:rPr>
+        <w:t xml:space="preserve">new UX </w:t>
+      </w:r>
+      <w:r>
+        <w:rPr>
+          <w:rFonts w:asciiTheme="majorHAnsi" w:hAnsiTheme="majorHAnsi" w:cstheme="majorHAnsi"/>
+          <w:bCs/>
+          <w:sz w:val="22"/>
+          <w:szCs w:val="22"/>
+          <w:lang w:val="en-CA"/>
+        </w:rPr>
+        <w:t xml:space="preserve">to </w:t>
+      </w:r>
+      <w:r>
+        <w:rPr>
+          <w:rFonts w:asciiTheme="majorHAnsi" w:hAnsiTheme="majorHAnsi" w:cstheme="majorHAnsi"/>
+          <w:bCs/>
+          <w:sz w:val="22"/>
+          <w:szCs w:val="22"/>
+          <w:lang w:val="en-CA"/>
+        </w:rPr>
+        <w:t xml:space="preserve">solves users issue related to the navigation and user flows, </w:t>
+      </w:r>
+      <w:r>
+        <w:rPr>
+          <w:rFonts w:asciiTheme="majorHAnsi" w:hAnsiTheme="majorHAnsi" w:cstheme="majorHAnsi"/>
+          <w:bCs/>
+          <w:sz w:val="22"/>
+          <w:szCs w:val="22"/>
+          <w:lang w:val="en-CA"/>
+        </w:rPr>
+        <w:t>D</w:t>
+      </w:r>
+      <w:r>
+        <w:rPr>
+          <w:rFonts w:asciiTheme="majorHAnsi" w:hAnsiTheme="majorHAnsi" w:cstheme="majorHAnsi"/>
+          <w:bCs/>
+          <w:sz w:val="22"/>
+          <w:szCs w:val="22"/>
+          <w:lang w:val="en-CA"/>
+        </w:rPr>
+        <w:t>esign a</w:t>
+      </w:r>
+      <w:r>
+        <w:rPr>
+          <w:rFonts w:asciiTheme="majorHAnsi" w:hAnsiTheme="majorHAnsi" w:cstheme="majorHAnsi"/>
+          <w:bCs/>
+          <w:sz w:val="22"/>
+          <w:szCs w:val="22"/>
+          <w:lang w:val="en-CA"/>
+        </w:rPr>
+        <w:t>nd implement</w:t>
+      </w:r>
+      <w:r>
+        <w:rPr>
+          <w:rFonts w:asciiTheme="majorHAnsi" w:hAnsiTheme="majorHAnsi" w:cstheme="majorHAnsi"/>
+          <w:bCs/>
+          <w:sz w:val="22"/>
+          <w:szCs w:val="22"/>
+          <w:lang w:val="en-CA"/>
+        </w:rPr>
+        <w:t xml:space="preserve"> modern </w:t>
+      </w:r>
+      <w:proofErr w:type="gramStart"/>
+      <w:r>
+        <w:rPr>
+          <w:rFonts w:asciiTheme="majorHAnsi" w:hAnsiTheme="majorHAnsi" w:cstheme="majorHAnsi"/>
+          <w:bCs/>
+          <w:sz w:val="22"/>
+          <w:szCs w:val="22"/>
+          <w:lang w:val="en-CA"/>
+        </w:rPr>
+        <w:t>nice looking</w:t>
+      </w:r>
+      <w:proofErr w:type="gramEnd"/>
+      <w:r>
+        <w:rPr>
+          <w:rFonts w:asciiTheme="majorHAnsi" w:hAnsiTheme="majorHAnsi" w:cstheme="majorHAnsi"/>
+          <w:bCs/>
+          <w:sz w:val="22"/>
+          <w:szCs w:val="22"/>
+          <w:lang w:val="en-CA"/>
+        </w:rPr>
+        <w:t xml:space="preserve"> interface and enable device responsiveness to the application to </w:t>
+      </w:r>
+      <w:r>
+        <w:rPr>
+          <w:rFonts w:asciiTheme="majorHAnsi" w:hAnsiTheme="majorHAnsi" w:cstheme="majorHAnsi"/>
+          <w:bCs/>
+          <w:sz w:val="22"/>
+          <w:szCs w:val="22"/>
+          <w:lang w:val="en-CA"/>
+        </w:rPr>
+        <w:lastRenderedPageBreak/>
+        <w:t xml:space="preserve">allow more users to use the application easily </w:t>
+      </w:r>
+      <w:r>
+        <w:rPr>
+          <w:rFonts w:asciiTheme="majorHAnsi" w:hAnsiTheme="majorHAnsi" w:cstheme="majorHAnsi"/>
+          <w:bCs/>
+          <w:sz w:val="22"/>
+          <w:szCs w:val="22"/>
+          <w:lang w:val="en-CA"/>
+        </w:rPr>
+        <w:t>from different devices in addition to enable user personalization and preferences to the application look and feel.</w:t>
+      </w:r>
+    </w:p>
+    <w:p>
+      <w:pPr>
+        <w:pStyle w:val="ListParagraph"/>
+        <w:tabs>
+          <w:tab w:val="right" w:pos="9360"/>
+        </w:tabs>
+        <w:spacing w:before="240"/>
+        <w:rPr>
+          <w:rFonts w:asciiTheme="majorHAnsi" w:hAnsiTheme="majorHAnsi" w:cstheme="majorHAnsi"/>
+          <w:bCs/>
+          <w:sz w:val="22"/>
+          <w:szCs w:val="22"/>
+          <w:lang w:val="en-CA"/>
+        </w:rPr>
+      </w:pPr>
+    </w:p>
+    <w:p>
+      <w:pPr>
+        <w:pStyle w:val="ListParagraph"/>
+        <w:tabs>
+          <w:tab w:val="right" w:pos="9360"/>
+        </w:tabs>
+        <w:spacing w:before="240"/>
+        <w:rPr>
+          <w:rFonts w:asciiTheme="majorHAnsi" w:hAnsiTheme="majorHAnsi" w:cstheme="majorHAnsi"/>
+          <w:bCs/>
+          <w:sz w:val="22"/>
+          <w:szCs w:val="22"/>
+          <w:lang w:val="en-CA"/>
+        </w:rPr>
+      </w:pPr>
+      <w:r>
+        <w:rPr>
+          <w:rFonts w:asciiTheme="majorHAnsi" w:hAnsiTheme="majorHAnsi" w:cstheme="majorHAnsi"/>
+          <w:bCs/>
+          <w:sz w:val="22"/>
+          <w:szCs w:val="22"/>
+          <w:lang w:val="en-CA"/>
+        </w:rPr>
+        <w:t>Enable SharePoint Out the box features like document management and search to enrich the portal functionality</w:t>
+      </w:r>
+    </w:p>
+    <w:p>
+      <w:pPr>
+        <w:pStyle w:val="ListParagraph"/>
+        <w:tabs>
+          <w:tab w:val="right" w:pos="9360"/>
+        </w:tabs>
+        <w:spacing w:before="240"/>
+        <w:rPr>
+          <w:rFonts w:asciiTheme="majorHAnsi" w:hAnsiTheme="majorHAnsi" w:cstheme="majorHAnsi"/>
+          <w:bCs/>
+          <w:sz w:val="22"/>
+          <w:szCs w:val="22"/>
+          <w:lang w:val="en-CA"/>
+        </w:rPr>
+      </w:pPr>
+    </w:p>
+    <w:p>
+      <w:pPr>
+        <w:pStyle w:val="ListParagraph"/>
+        <w:tabs>
+          <w:tab w:val="right" w:pos="9360"/>
+        </w:tabs>
+        <w:spacing w:before="240"/>
+        <w:rPr>
+          <w:rFonts w:asciiTheme="majorHAnsi" w:hAnsiTheme="majorHAnsi" w:cstheme="majorHAnsi"/>
+          <w:bCs/>
+          <w:sz w:val="22"/>
+          <w:szCs w:val="22"/>
+          <w:lang w:val="en-CA"/>
+        </w:rPr>
+      </w:pPr>
+      <w:r>
+        <w:rPr>
+          <w:rFonts w:asciiTheme="majorHAnsi" w:hAnsiTheme="majorHAnsi" w:cstheme="majorHAnsi"/>
+          <w:bCs/>
+          <w:sz w:val="22"/>
+          <w:szCs w:val="22"/>
+          <w:lang w:val="en-CA"/>
+        </w:rPr>
+        <w:t>Build SharePoint modern web parts [</w:t>
+      </w:r>
+      <w:r>
+        <w:rPr>
+          <w:rFonts w:asciiTheme="majorHAnsi" w:hAnsiTheme="majorHAnsi" w:cstheme="majorHAnsi"/>
+          <w:bCs/>
+          <w:sz w:val="22"/>
+          <w:szCs w:val="22"/>
+          <w:lang w:val="en-CA"/>
+        </w:rPr>
+        <w:t>reusable component</w:t>
+      </w:r>
+      <w:r>
+        <w:rPr>
+          <w:rFonts w:asciiTheme="majorHAnsi" w:hAnsiTheme="majorHAnsi" w:cstheme="majorHAnsi"/>
+          <w:bCs/>
+          <w:sz w:val="22"/>
+          <w:szCs w:val="22"/>
+          <w:lang w:val="en-CA"/>
+        </w:rPr>
+        <w:t>] using ReactJS that show item listing and toggle between grid and card UI</w:t>
+      </w:r>
+    </w:p>
+    <w:p>
+      <w:pPr>
+        <w:pStyle w:val="ListParagraph"/>
+        <w:tabs>
+          <w:tab w:val="right" w:pos="9360"/>
+        </w:tabs>
+        <w:spacing w:before="240"/>
+        <w:rPr>
+          <w:rFonts w:asciiTheme="majorHAnsi" w:hAnsiTheme="majorHAnsi" w:cstheme="majorHAnsi"/>
+          <w:bCs/>
+          <w:sz w:val="22"/>
+          <w:szCs w:val="22"/>
+          <w:lang w:val="en-CA"/>
+        </w:rPr>
+      </w:pPr>
+    </w:p>
+    <w:p>
+      <w:pPr>
+        <w:pStyle w:val="ListParagraph"/>
+        <w:tabs>
+          <w:tab w:val="right" w:pos="9360"/>
+        </w:tabs>
+        <w:spacing w:before="240"/>
+        <w:rPr>
+          <w:rFonts w:asciiTheme="majorHAnsi" w:hAnsiTheme="majorHAnsi" w:cstheme="majorHAnsi"/>
+          <w:bCs/>
+          <w:sz w:val="22"/>
+          <w:szCs w:val="22"/>
+          <w:lang w:val="en-CA"/>
+        </w:rPr>
+      </w:pPr>
+      <w:r>
+        <w:rPr>
+          <w:rFonts w:asciiTheme="majorHAnsi" w:hAnsiTheme="majorHAnsi" w:cstheme="majorHAnsi"/>
+          <w:bCs/>
+          <w:sz w:val="22"/>
+          <w:szCs w:val="22"/>
+          <w:lang w:val="en-CA"/>
+        </w:rPr>
+        <w:t xml:space="preserve">Lately as we moving to Microsoft cloud and utilising power </w:t>
+      </w:r>
+      <w:proofErr w:type="gramStart"/>
+      <w:r>
+        <w:rPr>
+          <w:rFonts w:asciiTheme="majorHAnsi" w:hAnsiTheme="majorHAnsi" w:cstheme="majorHAnsi"/>
+          <w:bCs/>
+          <w:sz w:val="22"/>
+          <w:szCs w:val="22"/>
+          <w:lang w:val="en-CA"/>
+        </w:rPr>
+        <w:t>platform</w:t>
+      </w:r>
+      <w:proofErr w:type="gramEnd"/>
+      <w:r>
+        <w:rPr>
+          <w:rFonts w:asciiTheme="majorHAnsi" w:hAnsiTheme="majorHAnsi" w:cstheme="majorHAnsi"/>
+          <w:bCs/>
+          <w:sz w:val="22"/>
+          <w:szCs w:val="22"/>
+          <w:lang w:val="en-CA"/>
+        </w:rPr>
+        <w:t xml:space="preserve"> I’ve done POCs of how to fully customize Power Apps Portal using liquid, HTML5, JavaScript and CSS</w:t>
+      </w:r>
+      <w:r>
+        <w:rPr>
+          <w:rFonts w:asciiTheme="majorHAnsi" w:hAnsiTheme="majorHAnsi" w:cstheme="majorHAnsi"/>
+          <w:bCs/>
+          <w:sz w:val="22"/>
+          <w:szCs w:val="22"/>
+          <w:lang w:val="en-CA"/>
+        </w:rPr>
+        <w:t>, build nice looking and interactive reports using Power BI and integrate it with the portal</w:t>
+      </w:r>
+    </w:p>
+    <w:p>
+      <w:pPr>
+        <w:spacing w:before="160" w:after="80"/>
+        <w:rPr>
+          <w:rFonts w:asciiTheme="minorHAnsi" w:hAnsiTheme="minorHAnsi" w:cstheme="minorHAnsi"/>
+          <w:b/>
+          <w:bCs/>
+          <w:smallCaps/>
+          <w:color w:val="323E4F" w:themeColor="text2" w:themeShade="BF"/>
+          <w:spacing w:val="12"/>
+          <w:sz w:val="28"/>
+          <w:szCs w:val="28"/>
+          <w:lang w:val="en-CA"/>
+        </w:rPr>
+      </w:pPr>
+    </w:p>
+    <w:p>
+      <w:pPr>
         <w:tabs>
           <w:tab w:val="right" w:pos="9360"/>
         </w:tabs>
@@ -1244,7 +1903,17 @@
           <w:szCs w:val="22"/>
           <w:lang w:val="en-CA"/>
         </w:rPr>
-        <w:t xml:space="preserve"> to Present</w:t>
+        <w:t xml:space="preserve"> to </w:t>
+      </w:r>
+      <w:r>
+        <w:rPr>
+          <w:rFonts w:asciiTheme="majorHAnsi" w:hAnsiTheme="majorHAnsi" w:cstheme="majorHAnsi"/>
+          <w:bCs/>
+          <w:sz w:val="22"/>
+          <w:szCs w:val="22"/>
+          <w:lang w:val="en-CA"/>
+        </w:rPr>
+        <w:t>2019</w:t>
       </w:r>
     </w:p>
     <w:p>
@@ -1260,7 +1929,7 @@
           <w:lang w:val="en-CA"/>
         </w:rPr>
       </w:pPr>
-      <w:hyperlink r:id="rId12" w:history="1">
+      <w:hyperlink r:id="rId13" w:history="1">
         <w:proofErr w:type="spellStart"/>
         <w:r>
           <w:rPr>
@@ -1299,7 +1968,7 @@
           <w:lang w:val="en-CA"/>
         </w:rPr>
       </w:pPr>
-      <w:hyperlink r:id="rId13" w:history="1">
+      <w:hyperlink r:id="rId14" w:history="1">
         <w:r>
           <w:rPr>
             <w:rStyle w:val="Hyperlink"/>
@@ -1648,7 +2317,6 @@
             <w14:bevel/>
           </w14:textOutline>
         </w:rPr>
-        <w:lastRenderedPageBreak/>
         <w:t xml:space="preserve">Tools &amp; </w:t>
       </w:r>
       <w:r>
@@ -1727,7 +2395,6 @@
         </w:rPr>
         <w:t>(</w:t>
       </w:r>
-      <w:proofErr w:type="gramEnd"/>
       <w:r>
         <w:rPr>
           <w:rFonts w:asciiTheme="majorHAnsi" w:hAnsiTheme="majorHAnsi" w:cstheme="majorHAnsi"/>
@@ -1756,8 +2423,9 @@
             <w14:bevel/>
           </w14:textOutline>
         </w:rPr>
-        <w:t>React, Angular 2.0+</w:t>
-      </w:r>
+        <w:t>React</w:t>
+      </w:r>
+      <w:proofErr w:type="gramEnd"/>
       <w:r>
         <w:rPr>
           <w:rFonts w:asciiTheme="majorHAnsi" w:hAnsiTheme="majorHAnsi" w:cstheme="majorHAnsi"/>
@@ -1771,7 +2439,7 @@
             <w14:bevel/>
           </w14:textOutline>
         </w:rPr>
-        <w:t xml:space="preserve">, </w:t>
+        <w:t>, Angular 2.0+</w:t>
       </w:r>
       <w:r>
         <w:rPr>
@@ -1786,7 +2454,7 @@
             <w14:bevel/>
           </w14:textOutline>
         </w:rPr>
-        <w:t xml:space="preserve"> HTML5, Css3</w:t>
+        <w:t xml:space="preserve">, </w:t>
       </w:r>
       <w:r>
         <w:rPr>
@@ -1801,7 +2469,7 @@
             <w14:bevel/>
           </w14:textOutline>
         </w:rPr>
-        <w:t>, SASS</w:t>
+        <w:t xml:space="preserve"> HTML5, Css3</w:t>
       </w:r>
       <w:r>
         <w:rPr>
@@ -1816,7 +2484,7 @@
             <w14:bevel/>
           </w14:textOutline>
         </w:rPr>
-        <w:t>,</w:t>
+        <w:t>, SASS</w:t>
       </w:r>
       <w:r>
         <w:rPr>
@@ -1831,7 +2499,7 @@
             <w14:bevel/>
           </w14:textOutline>
         </w:rPr>
-        <w:t xml:space="preserve"> </w:t>
+        <w:t>,</w:t>
       </w:r>
       <w:r>
         <w:rPr>
@@ -1846,7 +2514,7 @@
             <w14:bevel/>
           </w14:textOutline>
         </w:rPr>
-        <w:t xml:space="preserve">VS Code, </w:t>
+        <w:t xml:space="preserve"> </w:t>
       </w:r>
       <w:r>
         <w:rPr>
@@ -1861,7 +2529,7 @@
             <w14:bevel/>
           </w14:textOutline>
         </w:rPr>
-        <w:t xml:space="preserve">and </w:t>
+        <w:t xml:space="preserve">VS Code, </w:t>
       </w:r>
       <w:r>
         <w:rPr>
@@ -1876,7 +2544,7 @@
             <w14:bevel/>
           </w14:textOutline>
         </w:rPr>
-        <w:t>JIRA</w:t>
+        <w:t xml:space="preserve">and </w:t>
       </w:r>
       <w:r>
         <w:rPr>
@@ -1891,7 +2559,7 @@
             <w14:bevel/>
           </w14:textOutline>
         </w:rPr>
-        <w:t>)</w:t>
+        <w:t>JIRA</w:t>
       </w:r>
       <w:r>
         <w:rPr>
@@ -1906,6 +2574,21 @@
             <w14:bevel/>
           </w14:textOutline>
         </w:rPr>
+        <w:t>)</w:t>
+      </w:r>
+      <w:r>
+        <w:rPr>
+          <w:rFonts w:asciiTheme="majorHAnsi" w:hAnsiTheme="majorHAnsi" w:cstheme="majorHAnsi"/>
+          <w:bCs/>
+          <w:sz w:val="22"/>
+          <w:szCs w:val="22"/>
+          <w:lang w:val="en-CA"/>
+          <w14:textOutline w14:w="0" w14:cap="rnd" w14:cmpd="sng" w14:algn="ctr">
+            <w14:noFill/>
+            <w14:prstDash w14:val="sysDot"/>
+            <w14:bevel/>
+          </w14:textOutline>
+        </w:rPr>
         <w:t>.</w:t>
       </w:r>
     </w:p>
@@ -1946,7 +2629,7 @@
           <w:lang w:val="en-CA"/>
         </w:rPr>
       </w:pPr>
-      <w:hyperlink r:id="rId14" w:history="1">
+      <w:hyperlink r:id="rId15" w:history="1">
         <w:r>
           <w:rPr>
             <w:rStyle w:val="Hyperlink"/>
@@ -2575,7 +3258,7 @@
         </w:rPr>
         <w:t xml:space="preserve"> </w:t>
       </w:r>
-      <w:hyperlink r:id="rId15" w:history="1">
+      <w:hyperlink r:id="rId16" w:history="1">
         <w:r>
           <w:rPr>
             <w:rStyle w:val="Hyperlink"/>
@@ -3046,7 +3729,7 @@
         </w:rPr>
         <w:t xml:space="preserve"> </w:t>
       </w:r>
-      <w:hyperlink r:id="rId16" w:history="1">
+      <w:hyperlink r:id="rId17" w:history="1">
         <w:r>
           <w:rPr>
             <w:rStyle w:val="Hyperlink"/>
@@ -3326,6 +4009,7 @@
           <w:szCs w:val="22"/>
           <w:lang w:val="en-CA"/>
         </w:rPr>
+        <w:lastRenderedPageBreak/>
         <w:t>xPortal</w:t>
       </w:r>
       <w:proofErr w:type="spellEnd"/>
@@ -3959,7 +4643,7 @@
         </w:rPr>
         <w:t xml:space="preserve">: </w:t>
       </w:r>
-      <w:hyperlink r:id="rId17" w:history="1">
+      <w:hyperlink r:id="rId18" w:history="1">
         <w:r>
           <w:rPr>
             <w:rStyle w:val="Hyperlink"/>
@@ -4266,7 +4950,7 @@
           <w:lang w:val="en-CA"/>
         </w:rPr>
       </w:pPr>
-      <w:hyperlink r:id="rId18" w:history="1">
+      <w:hyperlink r:id="rId19" w:history="1">
         <w:r>
           <w:rPr>
             <w:rStyle w:val="Hyperlink"/>
@@ -4456,18 +5140,7 @@
           <w:szCs w:val="22"/>
           <w:lang w:val="en-CA"/>
         </w:rPr>
-        <w:t xml:space="preserve"> that help the call center team members to handle online requests easily and efficiently by reducing the time to </w:t>
-      </w:r>
-      <w:r>
-        <w:rPr>
-          <w:rFonts w:asciiTheme="majorHAnsi" w:hAnsiTheme="majorHAnsi" w:cstheme="majorHAnsi"/>
-          <w:bCs/>
-          <w:sz w:val="22"/>
-          <w:szCs w:val="22"/>
-          <w:lang w:val="en-CA"/>
-        </w:rPr>
-        <w:lastRenderedPageBreak/>
-        <w:t>receive and process the request through clear actions and easy to use application built over Microsoft CRM.</w:t>
+        <w:t xml:space="preserve"> that help the call center team members to handle online requests easily and efficiently by reducing the time to receive and process the request through clear actions and easy to use application built over Microsoft CRM.</w:t>
       </w:r>
     </w:p>
     <w:p>
@@ -4681,7 +5354,7 @@
           <w:lang w:val="en-CA"/>
         </w:rPr>
       </w:pPr>
-      <w:hyperlink r:id="rId19" w:history="1">
+      <w:hyperlink r:id="rId20" w:history="1">
         <w:proofErr w:type="spellStart"/>
         <w:r>
           <w:rPr>
@@ -4742,7 +5415,7 @@
           <w:lang w:val="en-CA"/>
         </w:rPr>
       </w:pPr>
-      <w:hyperlink r:id="rId20" w:history="1">
+      <w:hyperlink r:id="rId21" w:history="1">
         <w:r>
           <w:rPr>
             <w:rStyle w:val="Hyperlink"/>
@@ -4858,7 +5531,7 @@
         </w:rPr>
         <w:t xml:space="preserve">: </w:t>
       </w:r>
-      <w:hyperlink r:id="rId21" w:history="1">
+      <w:hyperlink r:id="rId22" w:history="1">
         <w:r>
           <w:rPr>
             <w:rStyle w:val="Hyperlink"/>
@@ -5606,478 +6279,6 @@
         </w:rPr>
         <w:br/>
       </w:r>
-      <w:hyperlink r:id="rId22" w:history="1">
-        <w:proofErr w:type="spellStart"/>
-        <w:r>
-          <w:rPr>
-            <w:rStyle w:val="Hyperlink"/>
-            <w:rFonts w:asciiTheme="majorHAnsi" w:hAnsiTheme="majorHAnsi" w:cstheme="majorHAnsi"/>
-            <w:bCs/>
-            <w:smallCaps/>
-            <w:color w:val="323E4F" w:themeColor="text2" w:themeShade="BF"/>
-            <w:sz w:val="22"/>
-            <w:szCs w:val="22"/>
-            <w:lang w:val="en-CA"/>
-          </w:rPr>
-          <w:t>ITWorx</w:t>
-        </w:r>
-        <w:proofErr w:type="spellEnd"/>
-      </w:hyperlink>
-    </w:p>
-    <w:p>
-      <w:pPr>
-        <w:pStyle w:val="ListParagraph"/>
-        <w:tabs>
-          <w:tab w:val="right" w:pos="9360"/>
-        </w:tabs>
-        <w:spacing w:before="240"/>
-        <w:jc w:val="both"/>
-        <w:rPr>
-          <w:rFonts w:asciiTheme="majorHAnsi" w:hAnsiTheme="majorHAnsi" w:cstheme="majorHAnsi"/>
-          <w:bCs/>
-          <w:sz w:val="22"/>
-          <w:szCs w:val="22"/>
-          <w:lang w:val="en-CA"/>
-        </w:rPr>
-      </w:pPr>
-      <w:r>
-        <w:rPr>
-          <w:rFonts w:asciiTheme="majorHAnsi" w:hAnsiTheme="majorHAnsi" w:cstheme="majorHAnsi"/>
-          <w:bCs/>
-          <w:sz w:val="22"/>
-          <w:szCs w:val="22"/>
-          <w:lang w:val="en-CA"/>
-        </w:rPr>
-        <w:t xml:space="preserve">My role </w:t>
-      </w:r>
-      <w:r>
-        <w:rPr>
-          <w:rFonts w:asciiTheme="majorHAnsi" w:hAnsiTheme="majorHAnsi" w:cstheme="majorHAnsi"/>
-          <w:bCs/>
-          <w:sz w:val="22"/>
-          <w:szCs w:val="22"/>
-          <w:lang w:val="en-CA"/>
-        </w:rPr>
-        <w:t xml:space="preserve">was </w:t>
-      </w:r>
-      <w:r>
-        <w:rPr>
-          <w:rFonts w:asciiTheme="majorHAnsi" w:hAnsiTheme="majorHAnsi" w:cstheme="majorHAnsi"/>
-          <w:bCs/>
-          <w:sz w:val="22"/>
-          <w:szCs w:val="22"/>
-          <w:lang w:val="en-CA"/>
-        </w:rPr>
-        <w:t xml:space="preserve">to </w:t>
-      </w:r>
-      <w:r>
-        <w:rPr>
-          <w:rFonts w:asciiTheme="majorHAnsi" w:hAnsiTheme="majorHAnsi" w:cstheme="majorHAnsi"/>
-          <w:bCs/>
-          <w:sz w:val="22"/>
-          <w:szCs w:val="22"/>
-          <w:lang w:val="en-CA"/>
-        </w:rPr>
-        <w:t>c</w:t>
-      </w:r>
-      <w:r>
-        <w:rPr>
-          <w:rFonts w:asciiTheme="majorHAnsi" w:hAnsiTheme="majorHAnsi" w:cstheme="majorHAnsi"/>
-          <w:bCs/>
-          <w:sz w:val="22"/>
-          <w:szCs w:val="22"/>
-          <w:lang w:val="en-CA"/>
-        </w:rPr>
-        <w:t>reat</w:t>
-      </w:r>
-      <w:r>
-        <w:rPr>
-          <w:rFonts w:asciiTheme="majorHAnsi" w:hAnsiTheme="majorHAnsi" w:cstheme="majorHAnsi"/>
-          <w:bCs/>
-          <w:sz w:val="22"/>
-          <w:szCs w:val="22"/>
-          <w:lang w:val="en-CA"/>
-        </w:rPr>
-        <w:t>e</w:t>
-      </w:r>
-      <w:r>
-        <w:rPr>
-          <w:rFonts w:asciiTheme="majorHAnsi" w:hAnsiTheme="majorHAnsi" w:cstheme="majorHAnsi"/>
-          <w:bCs/>
-          <w:sz w:val="22"/>
-          <w:szCs w:val="22"/>
-          <w:lang w:val="en-CA"/>
-        </w:rPr>
-        <w:t xml:space="preserve"> intuitive user experiences, successfully translating concepts into user flows, wireframes, </w:t>
-      </w:r>
-      <w:r>
-        <w:rPr>
-          <w:rFonts w:asciiTheme="majorHAnsi" w:hAnsiTheme="majorHAnsi" w:cstheme="majorHAnsi"/>
-          <w:bCs/>
-          <w:sz w:val="22"/>
-          <w:szCs w:val="22"/>
-          <w:lang w:val="en-CA"/>
-        </w:rPr>
-        <w:t xml:space="preserve">interactive </w:t>
-      </w:r>
-      <w:r>
-        <w:rPr>
-          <w:rFonts w:asciiTheme="majorHAnsi" w:hAnsiTheme="majorHAnsi" w:cstheme="majorHAnsi"/>
-          <w:bCs/>
-          <w:sz w:val="22"/>
-          <w:szCs w:val="22"/>
-          <w:lang w:val="en-CA"/>
-        </w:rPr>
-        <w:t>prototypes and Visual screens</w:t>
-      </w:r>
-      <w:r>
-        <w:rPr>
-          <w:rFonts w:asciiTheme="majorHAnsi" w:hAnsiTheme="majorHAnsi" w:cstheme="majorHAnsi"/>
-          <w:bCs/>
-          <w:sz w:val="22"/>
-          <w:szCs w:val="22"/>
-          <w:lang w:val="en-CA"/>
-        </w:rPr>
-        <w:t xml:space="preserve"> </w:t>
-      </w:r>
-      <w:r>
-        <w:rPr>
-          <w:rFonts w:asciiTheme="majorHAnsi" w:hAnsiTheme="majorHAnsi" w:cstheme="majorHAnsi"/>
-          <w:bCs/>
-          <w:sz w:val="22"/>
-          <w:szCs w:val="22"/>
-          <w:lang w:val="en-CA"/>
-        </w:rPr>
-        <w:t xml:space="preserve">through </w:t>
-      </w:r>
-      <w:r>
-        <w:rPr>
-          <w:rFonts w:asciiTheme="majorHAnsi" w:hAnsiTheme="majorHAnsi" w:cstheme="majorHAnsi"/>
-          <w:bCs/>
-          <w:sz w:val="22"/>
-          <w:szCs w:val="22"/>
-          <w:lang w:val="en-CA"/>
-        </w:rPr>
-        <w:t>d</w:t>
-      </w:r>
-      <w:r>
-        <w:rPr>
-          <w:rFonts w:asciiTheme="majorHAnsi" w:hAnsiTheme="majorHAnsi" w:cstheme="majorHAnsi"/>
-          <w:bCs/>
-          <w:sz w:val="22"/>
-          <w:szCs w:val="22"/>
-          <w:lang w:val="en-CA"/>
-        </w:rPr>
-        <w:t xml:space="preserve">eep understanding of User Centred Design and </w:t>
-      </w:r>
-      <w:r>
-        <w:rPr>
-          <w:rFonts w:asciiTheme="majorHAnsi" w:hAnsiTheme="majorHAnsi" w:cstheme="majorHAnsi"/>
-          <w:bCs/>
-          <w:sz w:val="22"/>
-          <w:szCs w:val="22"/>
-          <w:lang w:val="en-CA"/>
-        </w:rPr>
-        <w:t>u</w:t>
-      </w:r>
-      <w:r>
-        <w:rPr>
-          <w:rFonts w:asciiTheme="majorHAnsi" w:hAnsiTheme="majorHAnsi" w:cstheme="majorHAnsi"/>
-          <w:bCs/>
-          <w:sz w:val="22"/>
-          <w:szCs w:val="22"/>
-          <w:lang w:val="en-CA"/>
-        </w:rPr>
-        <w:t xml:space="preserve">ser research best practices; discovery techniques and the ability to turn complex information and interactions into simple, well-considered solutions </w:t>
-      </w:r>
-      <w:r>
-        <w:rPr>
-          <w:rFonts w:asciiTheme="majorHAnsi" w:hAnsiTheme="majorHAnsi" w:cstheme="majorHAnsi"/>
-          <w:bCs/>
-          <w:sz w:val="22"/>
-          <w:szCs w:val="22"/>
-          <w:lang w:val="en-CA"/>
-        </w:rPr>
-        <w:t>and the following are some key projects:</w:t>
-      </w:r>
-    </w:p>
-    <w:p>
-      <w:pPr>
-        <w:pStyle w:val="ListParagraph"/>
-        <w:numPr>
-          <w:ilvl w:val="0"/>
-          <w:numId w:val="13"/>
-        </w:numPr>
-        <w:tabs>
-          <w:tab w:val="right" w:pos="9360"/>
-        </w:tabs>
-        <w:spacing w:before="240"/>
-        <w:jc w:val="both"/>
-        <w:rPr>
-          <w:rFonts w:asciiTheme="majorHAnsi" w:hAnsiTheme="majorHAnsi" w:cstheme="majorHAnsi"/>
-          <w:bCs/>
-          <w:sz w:val="22"/>
-          <w:szCs w:val="22"/>
-          <w:lang w:val="en-CA"/>
-        </w:rPr>
-      </w:pPr>
-      <w:r>
-        <w:rPr>
-          <w:rFonts w:asciiTheme="majorHAnsi" w:hAnsiTheme="majorHAnsi" w:cstheme="majorHAnsi"/>
-          <w:bCs/>
-          <w:sz w:val="22"/>
-          <w:szCs w:val="22"/>
-          <w:lang w:val="en-CA"/>
-        </w:rPr>
-        <w:t>Vodafone Egypt Portal Revamp and 3G launching Champaign (Adobe site of the day)</w:t>
-      </w:r>
-    </w:p>
-    <w:p>
-      <w:pPr>
-        <w:pStyle w:val="ListParagraph"/>
-        <w:numPr>
-          <w:ilvl w:val="0"/>
-          <w:numId w:val="13"/>
-        </w:numPr>
-        <w:tabs>
-          <w:tab w:val="right" w:pos="9360"/>
-        </w:tabs>
-        <w:spacing w:before="240"/>
-        <w:jc w:val="both"/>
-        <w:rPr>
-          <w:rFonts w:asciiTheme="majorHAnsi" w:hAnsiTheme="majorHAnsi" w:cstheme="majorHAnsi"/>
-          <w:bCs/>
-          <w:sz w:val="22"/>
-          <w:szCs w:val="22"/>
-          <w:lang w:val="en-CA"/>
-        </w:rPr>
-      </w:pPr>
-      <w:r>
-        <w:rPr>
-          <w:rFonts w:asciiTheme="majorHAnsi" w:hAnsiTheme="majorHAnsi" w:cstheme="majorHAnsi"/>
-          <w:bCs/>
-          <w:sz w:val="22"/>
-          <w:szCs w:val="22"/>
-          <w:lang w:val="en-CA"/>
-        </w:rPr>
-        <w:t xml:space="preserve">United Technologies Corp. (UTC) Pratt &amp; Whitney Vignette Website </w:t>
-      </w:r>
-    </w:p>
-    <w:p>
-      <w:pPr>
-        <w:pStyle w:val="ListParagraph"/>
-        <w:numPr>
-          <w:ilvl w:val="0"/>
-          <w:numId w:val="13"/>
-        </w:numPr>
-        <w:tabs>
-          <w:tab w:val="right" w:pos="9360"/>
-        </w:tabs>
-        <w:spacing w:before="240"/>
-        <w:jc w:val="both"/>
-        <w:rPr>
-          <w:rFonts w:asciiTheme="majorHAnsi" w:hAnsiTheme="majorHAnsi" w:cstheme="majorHAnsi"/>
-          <w:bCs/>
-          <w:sz w:val="22"/>
-          <w:szCs w:val="22"/>
-          <w:lang w:val="en-CA"/>
-        </w:rPr>
-      </w:pPr>
-      <w:r>
-        <w:rPr>
-          <w:rFonts w:asciiTheme="majorHAnsi" w:hAnsiTheme="majorHAnsi" w:cstheme="majorHAnsi"/>
-          <w:bCs/>
-          <w:sz w:val="22"/>
-          <w:szCs w:val="22"/>
-          <w:lang w:val="en-CA"/>
-        </w:rPr>
-        <w:t xml:space="preserve">United Arab Emirates Ministry of Education (MOE) Portal  </w:t>
-      </w:r>
-    </w:p>
-    <w:p>
-      <w:pPr>
-        <w:pStyle w:val="ListParagraph"/>
-        <w:numPr>
-          <w:ilvl w:val="0"/>
-          <w:numId w:val="13"/>
-        </w:numPr>
-        <w:tabs>
-          <w:tab w:val="right" w:pos="9360"/>
-        </w:tabs>
-        <w:spacing w:before="240"/>
-        <w:jc w:val="both"/>
-        <w:rPr>
-          <w:rFonts w:asciiTheme="majorHAnsi" w:hAnsiTheme="majorHAnsi" w:cstheme="majorHAnsi"/>
-          <w:b/>
-          <w:sz w:val="22"/>
-          <w:szCs w:val="22"/>
-          <w:lang w:val="en-CA"/>
-        </w:rPr>
-      </w:pPr>
-      <w:r>
-        <w:rPr>
-          <w:rFonts w:asciiTheme="majorHAnsi" w:hAnsiTheme="majorHAnsi" w:cstheme="majorHAnsi"/>
-          <w:bCs/>
-          <w:sz w:val="22"/>
-          <w:szCs w:val="22"/>
-          <w:lang w:val="en-CA"/>
-        </w:rPr>
-        <w:t xml:space="preserve">UTC Hamilton </w:t>
-      </w:r>
-      <w:r>
-        <w:rPr>
-          <w:rFonts w:asciiTheme="majorHAnsi" w:hAnsiTheme="majorHAnsi" w:cstheme="majorHAnsi"/>
-          <w:bCs/>
-          <w:sz w:val="22"/>
-          <w:szCs w:val="22"/>
-          <w:lang w:val="en-CA"/>
-        </w:rPr>
-        <w:t xml:space="preserve">Sundstrand </w:t>
-      </w:r>
-      <w:r>
-        <w:rPr>
-          <w:rFonts w:asciiTheme="majorHAnsi" w:hAnsiTheme="majorHAnsi" w:cstheme="majorHAnsi"/>
-          <w:bCs/>
-          <w:sz w:val="22"/>
-          <w:szCs w:val="22"/>
-          <w:lang w:val="en-CA"/>
-        </w:rPr>
-        <w:t xml:space="preserve">Website  </w:t>
-      </w:r>
-      <w:r>
-        <w:rPr>
-          <w:rFonts w:asciiTheme="majorHAnsi" w:hAnsiTheme="majorHAnsi" w:cstheme="majorHAnsi"/>
-          <w:b/>
-          <w:sz w:val="22"/>
-          <w:szCs w:val="22"/>
-          <w:lang w:val="en-CA"/>
-        </w:rPr>
-        <w:tab/>
-      </w:r>
-    </w:p>
-    <w:p>
-      <w:pPr>
-        <w:tabs>
-          <w:tab w:val="right" w:pos="9360"/>
-        </w:tabs>
-        <w:spacing w:before="240"/>
-        <w:jc w:val="both"/>
-        <w:rPr>
-          <w:rFonts w:asciiTheme="majorHAnsi" w:hAnsiTheme="majorHAnsi" w:cstheme="majorHAnsi"/>
-          <w:sz w:val="22"/>
-          <w:szCs w:val="22"/>
-          <w:lang w:val="en-CA"/>
-        </w:rPr>
-      </w:pPr>
-      <w:r>
-        <w:rPr>
-          <w:rFonts w:asciiTheme="majorHAnsi" w:hAnsiTheme="majorHAnsi" w:cstheme="majorHAnsi"/>
-          <w:b/>
-          <w:sz w:val="22"/>
-          <w:szCs w:val="22"/>
-          <w:lang w:val="en-CA"/>
-        </w:rPr>
-        <w:t>Web</w:t>
-      </w:r>
-      <w:r>
-        <w:rPr>
-          <w:rFonts w:asciiTheme="majorHAnsi" w:hAnsiTheme="majorHAnsi" w:cstheme="majorHAnsi"/>
-          <w:b/>
-          <w:sz w:val="22"/>
-          <w:szCs w:val="22"/>
-          <w:lang w:val="en-CA"/>
-        </w:rPr>
-        <w:t xml:space="preserve"> Designer</w:t>
-      </w:r>
-      <w:r>
-        <w:rPr>
-          <w:rFonts w:asciiTheme="majorHAnsi" w:hAnsiTheme="majorHAnsi" w:cstheme="majorHAnsi"/>
-          <w:b/>
-          <w:sz w:val="22"/>
-          <w:szCs w:val="22"/>
-          <w:lang w:val="en-CA"/>
-        </w:rPr>
-        <w:t xml:space="preserve"> </w:t>
-      </w:r>
-      <w:r>
-        <w:rPr>
-          <w:rFonts w:asciiTheme="majorHAnsi" w:hAnsiTheme="majorHAnsi" w:cstheme="majorHAnsi"/>
-          <w:b/>
-          <w:sz w:val="22"/>
-          <w:szCs w:val="22"/>
-          <w:lang w:val="en-CA"/>
-        </w:rPr>
-        <w:tab/>
-        <w:t xml:space="preserve">    </w:t>
-      </w:r>
-      <w:r>
-        <w:rPr>
-          <w:rFonts w:asciiTheme="majorHAnsi" w:hAnsiTheme="majorHAnsi" w:cstheme="majorHAnsi"/>
-          <w:sz w:val="22"/>
-          <w:szCs w:val="22"/>
-          <w:lang w:val="en-CA"/>
-        </w:rPr>
-        <w:t>April</w:t>
-      </w:r>
-      <w:r>
-        <w:rPr>
-          <w:rFonts w:asciiTheme="majorHAnsi" w:hAnsiTheme="majorHAnsi" w:cstheme="majorHAnsi"/>
-          <w:sz w:val="22"/>
-          <w:szCs w:val="22"/>
-          <w:lang w:val="en-CA"/>
-        </w:rPr>
-        <w:t xml:space="preserve"> 200</w:t>
-      </w:r>
-      <w:r>
-        <w:rPr>
-          <w:rFonts w:asciiTheme="majorHAnsi" w:hAnsiTheme="majorHAnsi" w:cstheme="majorHAnsi"/>
-          <w:sz w:val="22"/>
-          <w:szCs w:val="22"/>
-          <w:lang w:val="en-CA"/>
-        </w:rPr>
-        <w:t>5</w:t>
-      </w:r>
-      <w:r>
-        <w:rPr>
-          <w:rFonts w:asciiTheme="majorHAnsi" w:hAnsiTheme="majorHAnsi" w:cstheme="majorHAnsi"/>
-          <w:sz w:val="22"/>
-          <w:szCs w:val="22"/>
-          <w:lang w:val="en-CA"/>
-        </w:rPr>
-        <w:t xml:space="preserve"> to </w:t>
-      </w:r>
-      <w:r>
-        <w:rPr>
-          <w:rFonts w:asciiTheme="majorHAnsi" w:hAnsiTheme="majorHAnsi" w:cstheme="majorHAnsi"/>
-          <w:sz w:val="22"/>
-          <w:szCs w:val="22"/>
-          <w:lang w:val="en-CA"/>
-        </w:rPr>
-        <w:t>Jan</w:t>
-      </w:r>
-      <w:r>
-        <w:rPr>
-          <w:rFonts w:asciiTheme="majorHAnsi" w:hAnsiTheme="majorHAnsi" w:cstheme="majorHAnsi"/>
-          <w:sz w:val="22"/>
-          <w:szCs w:val="22"/>
-          <w:lang w:val="en-CA"/>
-        </w:rPr>
-        <w:t xml:space="preserve"> 2007</w:t>
-      </w:r>
-    </w:p>
-    <w:p>
-      <w:pPr>
-        <w:spacing w:before="60"/>
-        <w:jc w:val="both"/>
-        <w:rPr>
-          <w:rFonts w:asciiTheme="majorHAnsi" w:hAnsiTheme="majorHAnsi" w:cstheme="majorHAnsi"/>
-          <w:bCs/>
-          <w:color w:val="323E4F" w:themeColor="text2" w:themeShade="BF"/>
-          <w:sz w:val="22"/>
-          <w:szCs w:val="22"/>
-          <w:lang w:val="en-CA"/>
-        </w:rPr>
-      </w:pPr>
       <w:hyperlink r:id="rId23" w:history="1">
         <w:proofErr w:type="spellStart"/>
         <w:r>
@@ -6099,27 +6300,485 @@
     <w:p>
       <w:pPr>
         <w:pStyle w:val="ListParagraph"/>
+        <w:tabs>
+          <w:tab w:val="right" w:pos="9360"/>
+        </w:tabs>
+        <w:spacing w:before="240"/>
+        <w:jc w:val="both"/>
+        <w:rPr>
+          <w:rFonts w:asciiTheme="majorHAnsi" w:hAnsiTheme="majorHAnsi" w:cstheme="majorHAnsi"/>
+          <w:bCs/>
+          <w:sz w:val="22"/>
+          <w:szCs w:val="22"/>
+          <w:lang w:val="en-CA"/>
+        </w:rPr>
+      </w:pPr>
+      <w:r>
+        <w:rPr>
+          <w:rFonts w:asciiTheme="majorHAnsi" w:hAnsiTheme="majorHAnsi" w:cstheme="majorHAnsi"/>
+          <w:bCs/>
+          <w:sz w:val="22"/>
+          <w:szCs w:val="22"/>
+          <w:lang w:val="en-CA"/>
+        </w:rPr>
+        <w:t xml:space="preserve">My role </w:t>
+      </w:r>
+      <w:r>
+        <w:rPr>
+          <w:rFonts w:asciiTheme="majorHAnsi" w:hAnsiTheme="majorHAnsi" w:cstheme="majorHAnsi"/>
+          <w:bCs/>
+          <w:sz w:val="22"/>
+          <w:szCs w:val="22"/>
+          <w:lang w:val="en-CA"/>
+        </w:rPr>
+        <w:t xml:space="preserve">was </w:t>
+      </w:r>
+      <w:r>
+        <w:rPr>
+          <w:rFonts w:asciiTheme="majorHAnsi" w:hAnsiTheme="majorHAnsi" w:cstheme="majorHAnsi"/>
+          <w:bCs/>
+          <w:sz w:val="22"/>
+          <w:szCs w:val="22"/>
+          <w:lang w:val="en-CA"/>
+        </w:rPr>
+        <w:t xml:space="preserve">to </w:t>
+      </w:r>
+      <w:r>
+        <w:rPr>
+          <w:rFonts w:asciiTheme="majorHAnsi" w:hAnsiTheme="majorHAnsi" w:cstheme="majorHAnsi"/>
+          <w:bCs/>
+          <w:sz w:val="22"/>
+          <w:szCs w:val="22"/>
+          <w:lang w:val="en-CA"/>
+        </w:rPr>
+        <w:t>c</w:t>
+      </w:r>
+      <w:r>
+        <w:rPr>
+          <w:rFonts w:asciiTheme="majorHAnsi" w:hAnsiTheme="majorHAnsi" w:cstheme="majorHAnsi"/>
+          <w:bCs/>
+          <w:sz w:val="22"/>
+          <w:szCs w:val="22"/>
+          <w:lang w:val="en-CA"/>
+        </w:rPr>
+        <w:t>reat</w:t>
+      </w:r>
+      <w:r>
+        <w:rPr>
+          <w:rFonts w:asciiTheme="majorHAnsi" w:hAnsiTheme="majorHAnsi" w:cstheme="majorHAnsi"/>
+          <w:bCs/>
+          <w:sz w:val="22"/>
+          <w:szCs w:val="22"/>
+          <w:lang w:val="en-CA"/>
+        </w:rPr>
+        <w:t>e</w:t>
+      </w:r>
+      <w:r>
+        <w:rPr>
+          <w:rFonts w:asciiTheme="majorHAnsi" w:hAnsiTheme="majorHAnsi" w:cstheme="majorHAnsi"/>
+          <w:bCs/>
+          <w:sz w:val="22"/>
+          <w:szCs w:val="22"/>
+          <w:lang w:val="en-CA"/>
+        </w:rPr>
+        <w:t xml:space="preserve"> intuitive user experiences, successfully translating concepts into user flows, wireframes, </w:t>
+      </w:r>
+      <w:r>
+        <w:rPr>
+          <w:rFonts w:asciiTheme="majorHAnsi" w:hAnsiTheme="majorHAnsi" w:cstheme="majorHAnsi"/>
+          <w:bCs/>
+          <w:sz w:val="22"/>
+          <w:szCs w:val="22"/>
+          <w:lang w:val="en-CA"/>
+        </w:rPr>
+        <w:t xml:space="preserve">interactive </w:t>
+      </w:r>
+      <w:r>
+        <w:rPr>
+          <w:rFonts w:asciiTheme="majorHAnsi" w:hAnsiTheme="majorHAnsi" w:cstheme="majorHAnsi"/>
+          <w:bCs/>
+          <w:sz w:val="22"/>
+          <w:szCs w:val="22"/>
+          <w:lang w:val="en-CA"/>
+        </w:rPr>
+        <w:t>prototypes and Visual screens</w:t>
+      </w:r>
+      <w:r>
+        <w:rPr>
+          <w:rFonts w:asciiTheme="majorHAnsi" w:hAnsiTheme="majorHAnsi" w:cstheme="majorHAnsi"/>
+          <w:bCs/>
+          <w:sz w:val="22"/>
+          <w:szCs w:val="22"/>
+          <w:lang w:val="en-CA"/>
+        </w:rPr>
+        <w:t xml:space="preserve"> </w:t>
+      </w:r>
+      <w:r>
+        <w:rPr>
+          <w:rFonts w:asciiTheme="majorHAnsi" w:hAnsiTheme="majorHAnsi" w:cstheme="majorHAnsi"/>
+          <w:bCs/>
+          <w:sz w:val="22"/>
+          <w:szCs w:val="22"/>
+          <w:lang w:val="en-CA"/>
+        </w:rPr>
+        <w:t xml:space="preserve">through </w:t>
+      </w:r>
+      <w:r>
+        <w:rPr>
+          <w:rFonts w:asciiTheme="majorHAnsi" w:hAnsiTheme="majorHAnsi" w:cstheme="majorHAnsi"/>
+          <w:bCs/>
+          <w:sz w:val="22"/>
+          <w:szCs w:val="22"/>
+          <w:lang w:val="en-CA"/>
+        </w:rPr>
+        <w:t>d</w:t>
+      </w:r>
+      <w:r>
+        <w:rPr>
+          <w:rFonts w:asciiTheme="majorHAnsi" w:hAnsiTheme="majorHAnsi" w:cstheme="majorHAnsi"/>
+          <w:bCs/>
+          <w:sz w:val="22"/>
+          <w:szCs w:val="22"/>
+          <w:lang w:val="en-CA"/>
+        </w:rPr>
+        <w:t xml:space="preserve">eep understanding of User Centred Design and </w:t>
+      </w:r>
+      <w:r>
+        <w:rPr>
+          <w:rFonts w:asciiTheme="majorHAnsi" w:hAnsiTheme="majorHAnsi" w:cstheme="majorHAnsi"/>
+          <w:bCs/>
+          <w:sz w:val="22"/>
+          <w:szCs w:val="22"/>
+          <w:lang w:val="en-CA"/>
+        </w:rPr>
+        <w:t>u</w:t>
+      </w:r>
+      <w:r>
+        <w:rPr>
+          <w:rFonts w:asciiTheme="majorHAnsi" w:hAnsiTheme="majorHAnsi" w:cstheme="majorHAnsi"/>
+          <w:bCs/>
+          <w:sz w:val="22"/>
+          <w:szCs w:val="22"/>
+          <w:lang w:val="en-CA"/>
+        </w:rPr>
+        <w:t xml:space="preserve">ser research best practices; discovery techniques and the ability to turn </w:t>
+      </w:r>
+      <w:r>
+        <w:rPr>
+          <w:rFonts w:asciiTheme="majorHAnsi" w:hAnsiTheme="majorHAnsi" w:cstheme="majorHAnsi"/>
+          <w:bCs/>
+          <w:sz w:val="22"/>
+          <w:szCs w:val="22"/>
+          <w:lang w:val="en-CA"/>
+        </w:rPr>
+        <w:lastRenderedPageBreak/>
+        <w:t xml:space="preserve">complex information and interactions into simple, well-considered solutions </w:t>
+      </w:r>
+      <w:r>
+        <w:rPr>
+          <w:rFonts w:asciiTheme="majorHAnsi" w:hAnsiTheme="majorHAnsi" w:cstheme="majorHAnsi"/>
+          <w:bCs/>
+          <w:sz w:val="22"/>
+          <w:szCs w:val="22"/>
+          <w:lang w:val="en-CA"/>
+        </w:rPr>
+        <w:t>and the following are some key projects:</w:t>
+      </w:r>
+    </w:p>
+    <w:p>
+      <w:pPr>
+        <w:pStyle w:val="ListParagraph"/>
         <w:numPr>
           <w:ilvl w:val="0"/>
-          <w:numId w:val="14"/>
+          <w:numId w:val="13"/>
         </w:numPr>
-        <w:spacing w:before="160"/>
-        <w:rPr>
-          <w:rFonts w:asciiTheme="majorHAnsi" w:hAnsiTheme="majorHAnsi" w:cstheme="majorHAnsi"/>
-          <w:sz w:val="22"/>
-          <w:szCs w:val="22"/>
-          <w:lang w:val="en-CA"/>
-        </w:rPr>
-      </w:pPr>
-      <w:r>
-        <w:rPr>
-          <w:rFonts w:asciiTheme="majorHAnsi" w:hAnsiTheme="majorHAnsi" w:cstheme="majorHAnsi"/>
-          <w:sz w:val="22"/>
-          <w:szCs w:val="22"/>
-          <w:lang w:val="en-CA"/>
-        </w:rPr>
-        <w:t>Egypt Post public portal</w:t>
-      </w:r>
+        <w:tabs>
+          <w:tab w:val="right" w:pos="9360"/>
+        </w:tabs>
+        <w:spacing w:before="240"/>
+        <w:jc w:val="both"/>
+        <w:rPr>
+          <w:rFonts w:asciiTheme="majorHAnsi" w:hAnsiTheme="majorHAnsi" w:cstheme="majorHAnsi"/>
+          <w:bCs/>
+          <w:sz w:val="22"/>
+          <w:szCs w:val="22"/>
+          <w:lang w:val="en-CA"/>
+        </w:rPr>
+      </w:pPr>
+      <w:r>
+        <w:rPr>
+          <w:rFonts w:asciiTheme="majorHAnsi" w:hAnsiTheme="majorHAnsi" w:cstheme="majorHAnsi"/>
+          <w:bCs/>
+          <w:sz w:val="22"/>
+          <w:szCs w:val="22"/>
+          <w:lang w:val="en-CA"/>
+        </w:rPr>
+        <w:t>Vodafone Egypt Portal Revamp and 3G launching Champaign (Adobe site of the day)</w:t>
+      </w:r>
+    </w:p>
+    <w:p>
+      <w:pPr>
+        <w:pStyle w:val="ListParagraph"/>
+        <w:numPr>
+          <w:ilvl w:val="0"/>
+          <w:numId w:val="13"/>
+        </w:numPr>
+        <w:tabs>
+          <w:tab w:val="right" w:pos="9360"/>
+        </w:tabs>
+        <w:spacing w:before="240"/>
+        <w:jc w:val="both"/>
+        <w:rPr>
+          <w:rFonts w:asciiTheme="majorHAnsi" w:hAnsiTheme="majorHAnsi" w:cstheme="majorHAnsi"/>
+          <w:bCs/>
+          <w:sz w:val="22"/>
+          <w:szCs w:val="22"/>
+          <w:lang w:val="en-CA"/>
+        </w:rPr>
+      </w:pPr>
+      <w:r>
+        <w:rPr>
+          <w:rFonts w:asciiTheme="majorHAnsi" w:hAnsiTheme="majorHAnsi" w:cstheme="majorHAnsi"/>
+          <w:bCs/>
+          <w:sz w:val="22"/>
+          <w:szCs w:val="22"/>
+          <w:lang w:val="en-CA"/>
+        </w:rPr>
+        <w:t xml:space="preserve">United Technologies Corp. (UTC) Pratt &amp; Whitney Vignette Website </w:t>
+      </w:r>
+    </w:p>
+    <w:p>
+      <w:pPr>
+        <w:pStyle w:val="ListParagraph"/>
+        <w:numPr>
+          <w:ilvl w:val="0"/>
+          <w:numId w:val="13"/>
+        </w:numPr>
+        <w:tabs>
+          <w:tab w:val="right" w:pos="9360"/>
+        </w:tabs>
+        <w:spacing w:before="240"/>
+        <w:jc w:val="both"/>
+        <w:rPr>
+          <w:rFonts w:asciiTheme="majorHAnsi" w:hAnsiTheme="majorHAnsi" w:cstheme="majorHAnsi"/>
+          <w:bCs/>
+          <w:sz w:val="22"/>
+          <w:szCs w:val="22"/>
+          <w:lang w:val="en-CA"/>
+        </w:rPr>
+      </w:pPr>
+      <w:r>
+        <w:rPr>
+          <w:rFonts w:asciiTheme="majorHAnsi" w:hAnsiTheme="majorHAnsi" w:cstheme="majorHAnsi"/>
+          <w:bCs/>
+          <w:sz w:val="22"/>
+          <w:szCs w:val="22"/>
+          <w:lang w:val="en-CA"/>
+        </w:rPr>
+        <w:t xml:space="preserve">United Arab Emirates Ministry of Education (MOE) Portal  </w:t>
+      </w:r>
+    </w:p>
+    <w:p>
+      <w:pPr>
+        <w:pStyle w:val="ListParagraph"/>
+        <w:numPr>
+          <w:ilvl w:val="0"/>
+          <w:numId w:val="13"/>
+        </w:numPr>
+        <w:tabs>
+          <w:tab w:val="right" w:pos="9360"/>
+        </w:tabs>
+        <w:spacing w:before="240"/>
+        <w:jc w:val="both"/>
+        <w:rPr>
+          <w:rFonts w:asciiTheme="majorHAnsi" w:hAnsiTheme="majorHAnsi" w:cstheme="majorHAnsi"/>
+          <w:b/>
+          <w:sz w:val="22"/>
+          <w:szCs w:val="22"/>
+          <w:lang w:val="en-CA"/>
+        </w:rPr>
+      </w:pPr>
+      <w:r>
+        <w:rPr>
+          <w:rFonts w:asciiTheme="majorHAnsi" w:hAnsiTheme="majorHAnsi" w:cstheme="majorHAnsi"/>
+          <w:bCs/>
+          <w:sz w:val="22"/>
+          <w:szCs w:val="22"/>
+          <w:lang w:val="en-CA"/>
+        </w:rPr>
+        <w:t xml:space="preserve">UTC Hamilton </w:t>
+      </w:r>
+      <w:r>
+        <w:rPr>
+          <w:rFonts w:asciiTheme="majorHAnsi" w:hAnsiTheme="majorHAnsi" w:cstheme="majorHAnsi"/>
+          <w:bCs/>
+          <w:sz w:val="22"/>
+          <w:szCs w:val="22"/>
+          <w:lang w:val="en-CA"/>
+        </w:rPr>
+        <w:t xml:space="preserve">Sundstrand </w:t>
+      </w:r>
+      <w:r>
+        <w:rPr>
+          <w:rFonts w:asciiTheme="majorHAnsi" w:hAnsiTheme="majorHAnsi" w:cstheme="majorHAnsi"/>
+          <w:bCs/>
+          <w:sz w:val="22"/>
+          <w:szCs w:val="22"/>
+          <w:lang w:val="en-CA"/>
+        </w:rPr>
+        <w:t xml:space="preserve">Website  </w:t>
+      </w:r>
+      <w:r>
+        <w:rPr>
+          <w:rFonts w:asciiTheme="majorHAnsi" w:hAnsiTheme="majorHAnsi" w:cstheme="majorHAnsi"/>
+          <w:b/>
+          <w:sz w:val="22"/>
+          <w:szCs w:val="22"/>
+          <w:lang w:val="en-CA"/>
+        </w:rPr>
+        <w:tab/>
+      </w:r>
+    </w:p>
+    <w:p>
+      <w:pPr>
+        <w:tabs>
+          <w:tab w:val="right" w:pos="9360"/>
+        </w:tabs>
+        <w:spacing w:before="240"/>
+        <w:jc w:val="both"/>
+        <w:rPr>
+          <w:rFonts w:asciiTheme="majorHAnsi" w:hAnsiTheme="majorHAnsi" w:cstheme="majorHAnsi"/>
+          <w:sz w:val="22"/>
+          <w:szCs w:val="22"/>
+          <w:lang w:val="en-CA"/>
+        </w:rPr>
+      </w:pPr>
+      <w:r>
+        <w:rPr>
+          <w:rFonts w:asciiTheme="majorHAnsi" w:hAnsiTheme="majorHAnsi" w:cstheme="majorHAnsi"/>
+          <w:b/>
+          <w:sz w:val="22"/>
+          <w:szCs w:val="22"/>
+          <w:lang w:val="en-CA"/>
+        </w:rPr>
+        <w:t>Web</w:t>
+      </w:r>
+      <w:r>
+        <w:rPr>
+          <w:rFonts w:asciiTheme="majorHAnsi" w:hAnsiTheme="majorHAnsi" w:cstheme="majorHAnsi"/>
+          <w:b/>
+          <w:sz w:val="22"/>
+          <w:szCs w:val="22"/>
+          <w:lang w:val="en-CA"/>
+        </w:rPr>
+        <w:t xml:space="preserve"> Designer</w:t>
+      </w:r>
+      <w:r>
+        <w:rPr>
+          <w:rFonts w:asciiTheme="majorHAnsi" w:hAnsiTheme="majorHAnsi" w:cstheme="majorHAnsi"/>
+          <w:b/>
+          <w:sz w:val="22"/>
+          <w:szCs w:val="22"/>
+          <w:lang w:val="en-CA"/>
+        </w:rPr>
+        <w:t xml:space="preserve"> </w:t>
+      </w:r>
+      <w:r>
+        <w:rPr>
+          <w:rFonts w:asciiTheme="majorHAnsi" w:hAnsiTheme="majorHAnsi" w:cstheme="majorHAnsi"/>
+          <w:b/>
+          <w:sz w:val="22"/>
+          <w:szCs w:val="22"/>
+          <w:lang w:val="en-CA"/>
+        </w:rPr>
+        <w:tab/>
+        <w:t xml:space="preserve">    </w:t>
+      </w:r>
+      <w:r>
+        <w:rPr>
+          <w:rFonts w:asciiTheme="majorHAnsi" w:hAnsiTheme="majorHAnsi" w:cstheme="majorHAnsi"/>
+          <w:sz w:val="22"/>
+          <w:szCs w:val="22"/>
+          <w:lang w:val="en-CA"/>
+        </w:rPr>
+        <w:t>April</w:t>
+      </w:r>
+      <w:r>
+        <w:rPr>
+          <w:rFonts w:asciiTheme="majorHAnsi" w:hAnsiTheme="majorHAnsi" w:cstheme="majorHAnsi"/>
+          <w:sz w:val="22"/>
+          <w:szCs w:val="22"/>
+          <w:lang w:val="en-CA"/>
+        </w:rPr>
+        <w:t xml:space="preserve"> 200</w:t>
+      </w:r>
+      <w:r>
+        <w:rPr>
+          <w:rFonts w:asciiTheme="majorHAnsi" w:hAnsiTheme="majorHAnsi" w:cstheme="majorHAnsi"/>
+          <w:sz w:val="22"/>
+          <w:szCs w:val="22"/>
+          <w:lang w:val="en-CA"/>
+        </w:rPr>
+        <w:t>5</w:t>
+      </w:r>
+      <w:r>
+        <w:rPr>
+          <w:rFonts w:asciiTheme="majorHAnsi" w:hAnsiTheme="majorHAnsi" w:cstheme="majorHAnsi"/>
+          <w:sz w:val="22"/>
+          <w:szCs w:val="22"/>
+          <w:lang w:val="en-CA"/>
+        </w:rPr>
+        <w:t xml:space="preserve"> to </w:t>
+      </w:r>
+      <w:r>
+        <w:rPr>
+          <w:rFonts w:asciiTheme="majorHAnsi" w:hAnsiTheme="majorHAnsi" w:cstheme="majorHAnsi"/>
+          <w:sz w:val="22"/>
+          <w:szCs w:val="22"/>
+          <w:lang w:val="en-CA"/>
+        </w:rPr>
+        <w:t>Jan</w:t>
+      </w:r>
+      <w:r>
+        <w:rPr>
+          <w:rFonts w:asciiTheme="majorHAnsi" w:hAnsiTheme="majorHAnsi" w:cstheme="majorHAnsi"/>
+          <w:sz w:val="22"/>
+          <w:szCs w:val="22"/>
+          <w:lang w:val="en-CA"/>
+        </w:rPr>
+        <w:t xml:space="preserve"> 2007</w:t>
+      </w:r>
+    </w:p>
+    <w:p>
+      <w:pPr>
+        <w:spacing w:before="60"/>
+        <w:jc w:val="both"/>
+        <w:rPr>
+          <w:rFonts w:asciiTheme="majorHAnsi" w:hAnsiTheme="majorHAnsi" w:cstheme="majorHAnsi"/>
+          <w:bCs/>
+          <w:color w:val="323E4F" w:themeColor="text2" w:themeShade="BF"/>
+          <w:sz w:val="22"/>
+          <w:szCs w:val="22"/>
+          <w:lang w:val="en-CA"/>
+        </w:rPr>
+      </w:pPr>
+      <w:hyperlink r:id="rId24" w:history="1">
+        <w:proofErr w:type="spellStart"/>
+        <w:r>
+          <w:rPr>
+            <w:rStyle w:val="Hyperlink"/>
+            <w:rFonts w:asciiTheme="majorHAnsi" w:hAnsiTheme="majorHAnsi" w:cstheme="majorHAnsi"/>
+            <w:bCs/>
+            <w:smallCaps/>
+            <w:color w:val="323E4F" w:themeColor="text2" w:themeShade="BF"/>
+            <w:sz w:val="22"/>
+            <w:szCs w:val="22"/>
+            <w:lang w:val="en-CA"/>
+          </w:rPr>
+          <w:t>ITWorx</w:t>
+        </w:r>
+        <w:proofErr w:type="spellEnd"/>
+      </w:hyperlink>
     </w:p>
     <w:p>
       <w:pPr>
@@ -6143,43 +6802,7 @@
           <w:szCs w:val="22"/>
           <w:lang w:val="en-CA"/>
         </w:rPr>
-        <w:t xml:space="preserve">Ministry of </w:t>
-      </w:r>
-      <w:r>
-        <w:rPr>
-          <w:rFonts w:asciiTheme="majorHAnsi" w:hAnsiTheme="majorHAnsi" w:cstheme="majorHAnsi"/>
-          <w:sz w:val="22"/>
-          <w:szCs w:val="22"/>
-          <w:lang w:val="en-CA"/>
-        </w:rPr>
-        <w:t>foreign</w:t>
-      </w:r>
-      <w:r>
-        <w:rPr>
-          <w:rFonts w:asciiTheme="majorHAnsi" w:hAnsiTheme="majorHAnsi" w:cstheme="majorHAnsi"/>
-          <w:sz w:val="22"/>
-          <w:szCs w:val="22"/>
-          <w:lang w:val="en-CA"/>
-        </w:rPr>
-        <w:t xml:space="preserve"> </w:t>
-      </w:r>
-      <w:r>
-        <w:rPr>
-          <w:rFonts w:asciiTheme="majorHAnsi" w:hAnsiTheme="majorHAnsi" w:cstheme="majorHAnsi"/>
-          <w:sz w:val="22"/>
-          <w:szCs w:val="22"/>
-          <w:lang w:val="en-CA"/>
-        </w:rPr>
-        <w:t>affairs</w:t>
-      </w:r>
-      <w:r>
-        <w:rPr>
-          <w:rFonts w:asciiTheme="majorHAnsi" w:hAnsiTheme="majorHAnsi" w:cstheme="majorHAnsi"/>
-          <w:sz w:val="22"/>
-          <w:szCs w:val="22"/>
-          <w:lang w:val="en-CA"/>
-        </w:rPr>
-        <w:t xml:space="preserve"> (Egypt)</w:t>
+        <w:t>Egypt Post public portal</w:t>
       </w:r>
     </w:p>
     <w:p>
@@ -6204,7 +6827,43 @@
           <w:szCs w:val="22"/>
           <w:lang w:val="en-CA"/>
         </w:rPr>
-        <w:t>Ministry of Investment (Egypt)</w:t>
+        <w:t xml:space="preserve">Ministry of </w:t>
+      </w:r>
+      <w:r>
+        <w:rPr>
+          <w:rFonts w:asciiTheme="majorHAnsi" w:hAnsiTheme="majorHAnsi" w:cstheme="majorHAnsi"/>
+          <w:sz w:val="22"/>
+          <w:szCs w:val="22"/>
+          <w:lang w:val="en-CA"/>
+        </w:rPr>
+        <w:t>foreign</w:t>
+      </w:r>
+      <w:r>
+        <w:rPr>
+          <w:rFonts w:asciiTheme="majorHAnsi" w:hAnsiTheme="majorHAnsi" w:cstheme="majorHAnsi"/>
+          <w:sz w:val="22"/>
+          <w:szCs w:val="22"/>
+          <w:lang w:val="en-CA"/>
+        </w:rPr>
+        <w:t xml:space="preserve"> </w:t>
+      </w:r>
+      <w:r>
+        <w:rPr>
+          <w:rFonts w:asciiTheme="majorHAnsi" w:hAnsiTheme="majorHAnsi" w:cstheme="majorHAnsi"/>
+          <w:sz w:val="22"/>
+          <w:szCs w:val="22"/>
+          <w:lang w:val="en-CA"/>
+        </w:rPr>
+        <w:t>affairs</w:t>
+      </w:r>
+      <w:r>
+        <w:rPr>
+          <w:rFonts w:asciiTheme="majorHAnsi" w:hAnsiTheme="majorHAnsi" w:cstheme="majorHAnsi"/>
+          <w:sz w:val="22"/>
+          <w:szCs w:val="22"/>
+          <w:lang w:val="en-CA"/>
+        </w:rPr>
+        <w:t xml:space="preserve"> (Egypt)</w:t>
       </w:r>
     </w:p>
     <w:p>
@@ -6229,6 +6888,31 @@
           <w:szCs w:val="22"/>
           <w:lang w:val="en-CA"/>
         </w:rPr>
+        <w:t>Ministry of Investment (Egypt)</w:t>
+      </w:r>
+    </w:p>
+    <w:p>
+      <w:pPr>
+        <w:pStyle w:val="ListParagraph"/>
+        <w:numPr>
+          <w:ilvl w:val="0"/>
+          <w:numId w:val="14"/>
+        </w:numPr>
+        <w:spacing w:before="160"/>
+        <w:rPr>
+          <w:rFonts w:asciiTheme="majorHAnsi" w:hAnsiTheme="majorHAnsi" w:cstheme="majorHAnsi"/>
+          <w:sz w:val="22"/>
+          <w:szCs w:val="22"/>
+          <w:lang w:val="en-CA"/>
+        </w:rPr>
+      </w:pPr>
+      <w:r>
+        <w:rPr>
+          <w:rFonts w:asciiTheme="majorHAnsi" w:hAnsiTheme="majorHAnsi" w:cstheme="majorHAnsi"/>
+          <w:sz w:val="22"/>
+          <w:szCs w:val="22"/>
+          <w:lang w:val="en-CA"/>
+        </w:rPr>
         <w:t xml:space="preserve">Egyptian Organization for Standardization and Quality Control (EOS) </w:t>
       </w:r>
     </w:p>
@@ -6496,7 +7180,6 @@
           <w:szCs w:val="22"/>
           <w:lang w:val="en-CA"/>
         </w:rPr>
-        <w:lastRenderedPageBreak/>
         <w:t xml:space="preserve">Bachelor of Commerce </w:t>
       </w:r>
       <w:r>
@@ -7158,7 +7841,7 @@
       </w:pPr>
     </w:p>
     <w:sectPr>
-      <w:headerReference w:type="even" r:id="rId24"/>
+      <w:headerReference w:type="even" r:id="rId25"/>
       <w:type w:val="continuous"/>
       <w:pgSz w:w="12240" w:h="15840" w:code="1"/>
       <w:pgMar w:top="1152" w:right="1440" w:bottom="1152" w:left="1440" w:header="1152" w:footer="1008" w:gutter="0"/>
@@ -7171,7 +7854,7 @@
 </file>
 
 <file path=word/endnotes.xml><?xml version="1.0" encoding="utf-8"?>
-<w:endnotes xmlns:wpc="http://schemas.microsoft.com/office/word/2010/wordprocessingCanvas" xmlns:mc="http://schemas.openxmlformats.org/markup-compatibility/2006" xmlns:o="urn:schemas-microsoft-com:office:office" xmlns:r="http://schemas.openxmlformats.org/officeDocument/2006/relationships" xmlns:m="http://schemas.openxmlformats.org/officeDocument/2006/math" xmlns:v="urn:schemas-microsoft-com:vml" xmlns:wp14="http://schemas.microsoft.com/office/word/2010/wordprocessingDrawing" xmlns:wp="http://schemas.openxmlformats.org/drawingml/2006/wordprocessingDrawing" xmlns:w10="urn:schemas-microsoft-com:office:word" xmlns:w="http://schemas.openxmlformats.org/wordprocessingml/2006/main" xmlns:w14="http://schemas.microsoft.com/office/word/2010/wordml" xmlns:w15="http://schemas.microsoft.com/office/word/2012/wordml" xmlns:wpg="http://schemas.microsoft.com/office/word/2010/wordprocessingGroup" xmlns:wpi="http://schemas.microsoft.com/office/word/2010/wordprocessingInk" xmlns:wne="http://schemas.microsoft.com/office/word/2006/wordml" xmlns:wps="http://schemas.microsoft.com/office/word/2010/wordprocessingShape" mc:Ignorable="w14 w15 wp14">
+<w:endnotes xmlns:wpc="http://schemas.microsoft.com/office/word/2010/wordprocessingCanvas" xmlns:cx="http://schemas.microsoft.com/office/drawing/2014/chartex" xmlns:cx1="http://schemas.microsoft.com/office/drawing/2015/9/8/chartex" xmlns:cx2="http://schemas.microsoft.com/office/drawing/2015/10/21/chartex" xmlns:cx3="http://schemas.microsoft.com/office/drawing/2016/5/9/chartex" xmlns:cx4="http://schemas.microsoft.com/office/drawing/2016/5/10/chartex" xmlns:cx5="http://schemas.microsoft.com/office/drawing/2016/5/11/chartex" xmlns:cx6="http://schemas.microsoft.com/office/drawing/2016/5/12/chartex" xmlns:cx7="http://schemas.microsoft.com/office/drawing/2016/5/13/chartex" xmlns:cx8="http://schemas.microsoft.com/office/drawing/2016/5/14/chartex" xmlns:mc="http://schemas.openxmlformats.org/markup-compatibility/2006" xmlns:aink="http://schemas.microsoft.com/office/drawing/2016/ink" xmlns:am3d="http://schemas.microsoft.com/office/drawing/2017/model3d" xmlns:o="urn:schemas-microsoft-com:office:office" xmlns:r="http://schemas.openxmlformats.org/officeDocument/2006/relationships" xmlns:m="http://schemas.openxmlformats.org/officeDocument/2006/math" xmlns:v="urn:schemas-microsoft-com:vml" xmlns:wp14="http://schemas.microsoft.com/office/word/2010/wordprocessingDrawing" xmlns:wp="http://schemas.openxmlformats.org/drawingml/2006/wordprocessingDrawing" xmlns:w10="urn:schemas-microsoft-com:office:word" xmlns:w="http://schemas.openxmlformats.org/wordprocessingml/2006/main" xmlns:w14="http://schemas.microsoft.com/office/word/2010/wordml" xmlns:w15="http://schemas.microsoft.com/office/word/2012/wordml" xmlns:w16cex="http://schemas.microsoft.com/office/word/2018/wordml/cex" xmlns:w16cid="http://schemas.microsoft.com/office/word/2016/wordml/cid" xmlns:w16="http://schemas.microsoft.com/office/word/2018/wordml" xmlns:w16se="http://schemas.microsoft.com/office/word/2015/wordml/symex" xmlns:wpg="http://schemas.microsoft.com/office/word/2010/wordprocessingGroup" xmlns:wpi="http://schemas.microsoft.com/office/word/2010/wordprocessingInk" xmlns:wne="http://schemas.microsoft.com/office/word/2006/wordml" xmlns:wps="http://schemas.microsoft.com/office/word/2010/wordprocessingShape" mc:Ignorable="w14 w15 w16se w16cid w16 w16cex wp14">
   <w:endnote w:type="separator" w:id="-1">
     <w:p>
       <w:r>
@@ -7190,7 +7873,7 @@
 </file>
 
 <file path=word/footnotes.xml><?xml version="1.0" encoding="utf-8"?>
-<w:footnotes xmlns:wpc="http://schemas.microsoft.com/office/word/2010/wordprocessingCanvas" xmlns:mc="http://schemas.openxmlformats.org/markup-compatibility/2006" xmlns:o="urn:schemas-microsoft-com:office:office" xmlns:r="http://schemas.openxmlformats.org/officeDocument/2006/relationships" xmlns:m="http://schemas.openxmlformats.org/officeDocument/2006/math" xmlns:v="urn:schemas-microsoft-com:vml" xmlns:wp14="http://schemas.microsoft.com/office/word/2010/wordprocessingDrawing" xmlns:wp="http://schemas.openxmlformats.org/drawingml/2006/wordprocessingDrawing" xmlns:w10="urn:schemas-microsoft-com:office:word" xmlns:w="http://schemas.openxmlformats.org/wordprocessingml/2006/main" xmlns:w14="http://schemas.microsoft.com/office/word/2010/wordml" xmlns:w15="http://schemas.microsoft.com/office/word/2012/wordml" xmlns:wpg="http://schemas.microsoft.com/office/word/2010/wordprocessingGroup" xmlns:wpi="http://schemas.microsoft.com/office/word/2010/wordprocessingInk" xmlns:wne="http://schemas.microsoft.com/office/word/2006/wordml" xmlns:wps="http://schemas.microsoft.com/office/word/2010/wordprocessingShape" mc:Ignorable="w14 w15 wp14">
+<w:footnotes xmlns:wpc="http://schemas.microsoft.com/office/word/2010/wordprocessingCanvas" xmlns:cx="http://schemas.microsoft.com/office/drawing/2014/chartex" xmlns:cx1="http://schemas.microsoft.com/office/drawing/2015/9/8/chartex" xmlns:cx2="http://schemas.microsoft.com/office/drawing/2015/10/21/chartex" xmlns:cx3="http://schemas.microsoft.com/office/drawing/2016/5/9/chartex" xmlns:cx4="http://schemas.microsoft.com/office/drawing/2016/5/10/chartex" xmlns:cx5="http://schemas.microsoft.com/office/drawing/2016/5/11/chartex" xmlns:cx6="http://schemas.microsoft.com/office/drawing/2016/5/12/chartex" xmlns:cx7="http://schemas.microsoft.com/office/drawing/2016/5/13/chartex" xmlns:cx8="http://schemas.microsoft.com/office/drawing/2016/5/14/chartex" xmlns:mc="http://schemas.openxmlformats.org/markup-compatibility/2006" xmlns:aink="http://schemas.microsoft.com/office/drawing/2016/ink" xmlns:am3d="http://schemas.microsoft.com/office/drawing/2017/model3d" xmlns:o="urn:schemas-microsoft-com:office:office" xmlns:r="http://schemas.openxmlformats.org/officeDocument/2006/relationships" xmlns:m="http://schemas.openxmlformats.org/officeDocument/2006/math" xmlns:v="urn:schemas-microsoft-com:vml" xmlns:wp14="http://schemas.microsoft.com/office/word/2010/wordprocessingDrawing" xmlns:wp="http://schemas.openxmlformats.org/drawingml/2006/wordprocessingDrawing" xmlns:w10="urn:schemas-microsoft-com:office:word" xmlns:w="http://schemas.openxmlformats.org/wordprocessingml/2006/main" xmlns:w14="http://schemas.microsoft.com/office/word/2010/wordml" xmlns:w15="http://schemas.microsoft.com/office/word/2012/wordml" xmlns:w16cex="http://schemas.microsoft.com/office/word/2018/wordml/cex" xmlns:w16cid="http://schemas.microsoft.com/office/word/2016/wordml/cid" xmlns:w16="http://schemas.microsoft.com/office/word/2018/wordml" xmlns:w16se="http://schemas.microsoft.com/office/word/2015/wordml/symex" xmlns:wpg="http://schemas.microsoft.com/office/word/2010/wordprocessingGroup" xmlns:wpi="http://schemas.microsoft.com/office/word/2010/wordprocessingInk" xmlns:wne="http://schemas.microsoft.com/office/word/2006/wordml" xmlns:wps="http://schemas.microsoft.com/office/word/2010/wordprocessingShape" mc:Ignorable="w14 w15 w16se w16cid w16 w16cex wp14">
   <w:footnote w:type="separator" w:id="-1">
     <w:p>
       <w:r>
@@ -7209,7 +7892,7 @@
 </file>
 
 <file path=word/header1.xml><?xml version="1.0" encoding="utf-8"?>
-<w:hdr xmlns:wpc="http://schemas.microsoft.com/office/word/2010/wordprocessingCanvas" xmlns:mc="http://schemas.openxmlformats.org/markup-compatibility/2006" xmlns:o="urn:schemas-microsoft-com:office:office" xmlns:r="http://schemas.openxmlformats.org/officeDocument/2006/relationships" xmlns:m="http://schemas.openxmlformats.org/officeDocument/2006/math" xmlns:v="urn:schemas-microsoft-com:vml" xmlns:wp14="http://schemas.microsoft.com/office/word/2010/wordprocessingDrawing" xmlns:wp="http://schemas.openxmlformats.org/drawingml/2006/wordprocessingDrawing" xmlns:w10="urn:schemas-microsoft-com:office:word" xmlns:w="http://schemas.openxmlformats.org/wordprocessingml/2006/main" xmlns:w14="http://schemas.microsoft.com/office/word/2010/wordml" xmlns:w15="http://schemas.microsoft.com/office/word/2012/wordml" xmlns:wpg="http://schemas.microsoft.com/office/word/2010/wordprocessingGroup" xmlns:wpi="http://schemas.microsoft.com/office/word/2010/wordprocessingInk" xmlns:wne="http://schemas.microsoft.com/office/word/2006/wordml" xmlns:wps="http://schemas.microsoft.com/office/word/2010/wordprocessingShape" mc:Ignorable="w14 w15 wp14">
+<w:hdr xmlns:wpc="http://schemas.microsoft.com/office/word/2010/wordprocessingCanvas" xmlns:cx="http://schemas.microsoft.com/office/drawing/2014/chartex" xmlns:cx1="http://schemas.microsoft.com/office/drawing/2015/9/8/chartex" xmlns:cx2="http://schemas.microsoft.com/office/drawing/2015/10/21/chartex" xmlns:cx3="http://schemas.microsoft.com/office/drawing/2016/5/9/chartex" xmlns:cx4="http://schemas.microsoft.com/office/drawing/2016/5/10/chartex" xmlns:cx5="http://schemas.microsoft.com/office/drawing/2016/5/11/chartex" xmlns:cx6="http://schemas.microsoft.com/office/drawing/2016/5/12/chartex" xmlns:cx7="http://schemas.microsoft.com/office/drawing/2016/5/13/chartex" xmlns:cx8="http://schemas.microsoft.com/office/drawing/2016/5/14/chartex" xmlns:mc="http://schemas.openxmlformats.org/markup-compatibility/2006" xmlns:aink="http://schemas.microsoft.com/office/drawing/2016/ink" xmlns:am3d="http://schemas.microsoft.com/office/drawing/2017/model3d" xmlns:o="urn:schemas-microsoft-com:office:office" xmlns:r="http://schemas.openxmlformats.org/officeDocument/2006/relationships" xmlns:m="http://schemas.openxmlformats.org/officeDocument/2006/math" xmlns:v="urn:schemas-microsoft-com:vml" xmlns:wp14="http://schemas.microsoft.com/office/word/2010/wordprocessingDrawing" xmlns:wp="http://schemas.openxmlformats.org/drawingml/2006/wordprocessingDrawing" xmlns:w10="urn:schemas-microsoft-com:office:word" xmlns:w="http://schemas.openxmlformats.org/wordprocessingml/2006/main" xmlns:w14="http://schemas.microsoft.com/office/word/2010/wordml" xmlns:w15="http://schemas.microsoft.com/office/word/2012/wordml" xmlns:w16cex="http://schemas.microsoft.com/office/word/2018/wordml/cex" xmlns:w16cid="http://schemas.microsoft.com/office/word/2016/wordml/cid" xmlns:w16="http://schemas.microsoft.com/office/word/2018/wordml" xmlns:w16se="http://schemas.microsoft.com/office/word/2015/wordml/symex" xmlns:wpg="http://schemas.microsoft.com/office/word/2010/wordprocessingGroup" xmlns:wpi="http://schemas.microsoft.com/office/word/2010/wordprocessingInk" xmlns:wne="http://schemas.microsoft.com/office/word/2006/wordml" xmlns:wps="http://schemas.microsoft.com/office/word/2010/wordprocessingShape" mc:Ignorable="w14 w15 w16se w16cid w16 w16cex wp14">
   <w:p>
     <w:pPr>
       <w:jc w:val="center"/>
@@ -7236,7 +7919,7 @@
 </file>
 
 <file path=word/numbering.xml><?xml version="1.0" encoding="utf-8"?>
-<w:numbering xmlns:wpc="http://schemas.microsoft.com/office/word/2010/wordprocessingCanvas" xmlns:mc="http://schemas.openxmlformats.org/markup-compatibility/2006" xmlns:o="urn:schemas-microsoft-com:office:office" xmlns:r="http://schemas.openxmlformats.org/officeDocument/2006/relationships" xmlns:m="http://schemas.openxmlformats.org/officeDocument/2006/math" xmlns:v="urn:schemas-microsoft-com:vml" xmlns:wp14="http://schemas.microsoft.com/office/word/2010/wordprocessingDrawing" xmlns:wp="http://schemas.openxmlformats.org/drawingml/2006/wordprocessingDrawing" xmlns:w10="urn:schemas-microsoft-com:office:word" xmlns:w="http://schemas.openxmlformats.org/wordprocessingml/2006/main" xmlns:w14="http://schemas.microsoft.com/office/word/2010/wordml" xmlns:w15="http://schemas.microsoft.com/office/word/2012/wordml" xmlns:wpg="http://schemas.microsoft.com/office/word/2010/wordprocessingGroup" xmlns:wpi="http://schemas.microsoft.com/office/word/2010/wordprocessingInk" xmlns:wne="http://schemas.microsoft.com/office/word/2006/wordml" xmlns:wps="http://schemas.microsoft.com/office/word/2010/wordprocessingShape" mc:Ignorable="w14 w15 wp14">
+<w:numbering xmlns:wpc="http://schemas.microsoft.com/office/word/2010/wordprocessingCanvas" xmlns:cx="http://schemas.microsoft.com/office/drawing/2014/chartex" xmlns:cx1="http://schemas.microsoft.com/office/drawing/2015/9/8/chartex" xmlns:cx2="http://schemas.microsoft.com/office/drawing/2015/10/21/chartex" xmlns:cx3="http://schemas.microsoft.com/office/drawing/2016/5/9/chartex" xmlns:cx4="http://schemas.microsoft.com/office/drawing/2016/5/10/chartex" xmlns:cx5="http://schemas.microsoft.com/office/drawing/2016/5/11/chartex" xmlns:cx6="http://schemas.microsoft.com/office/drawing/2016/5/12/chartex" xmlns:cx7="http://schemas.microsoft.com/office/drawing/2016/5/13/chartex" xmlns:cx8="http://schemas.microsoft.com/office/drawing/2016/5/14/chartex" xmlns:mc="http://schemas.openxmlformats.org/markup-compatibility/2006" xmlns:aink="http://schemas.microsoft.com/office/drawing/2016/ink" xmlns:am3d="http://schemas.microsoft.com/office/drawing/2017/model3d" xmlns:o="urn:schemas-microsoft-com:office:office" xmlns:r="http://schemas.openxmlformats.org/officeDocument/2006/relationships" xmlns:m="http://schemas.openxmlformats.org/officeDocument/2006/math" xmlns:v="urn:schemas-microsoft-com:vml" xmlns:wp14="http://schemas.microsoft.com/office/word/2010/wordprocessingDrawing" xmlns:wp="http://schemas.openxmlformats.org/drawingml/2006/wordprocessingDrawing" xmlns:w10="urn:schemas-microsoft-com:office:word" xmlns:w="http://schemas.openxmlformats.org/wordprocessingml/2006/main" xmlns:w14="http://schemas.microsoft.com/office/word/2010/wordml" xmlns:w15="http://schemas.microsoft.com/office/word/2012/wordml" xmlns:w16cex="http://schemas.microsoft.com/office/word/2018/wordml/cex" xmlns:w16cid="http://schemas.microsoft.com/office/word/2016/wordml/cid" xmlns:w16="http://schemas.microsoft.com/office/word/2018/wordml" xmlns:w16se="http://schemas.microsoft.com/office/word/2015/wordml/symex" xmlns:wpg="http://schemas.microsoft.com/office/word/2010/wordprocessingGroup" xmlns:wpi="http://schemas.microsoft.com/office/word/2010/wordprocessingInk" xmlns:wne="http://schemas.microsoft.com/office/word/2006/wordml" xmlns:wps="http://schemas.microsoft.com/office/word/2010/wordprocessingShape" mc:Ignorable="w14 w15 w16se w16cid w16 w16cex wp14">
   <w:abstractNum w:abstractNumId="0" w15:restartNumberingAfterBreak="0">
     <w:nsid w:val="04EA254E"/>
     <w:multiLevelType w:val="hybridMultilevel"/>
@@ -10257,7 +10940,7 @@
 </file>
 
 <file path=word/styles.xml><?xml version="1.0" encoding="utf-8"?>
-<w:styles xmlns:mc="http://schemas.openxmlformats.org/markup-compatibility/2006" xmlns:r="http://schemas.openxmlformats.org/officeDocument/2006/relationships" xmlns:w="http://schemas.openxmlformats.org/wordprocessingml/2006/main" xmlns:w14="http://schemas.microsoft.com/office/word/2010/wordml" xmlns:w15="http://schemas.microsoft.com/office/word/2012/wordml" mc:Ignorable="w14 w15">
+<w:styles xmlns:mc="http://schemas.openxmlformats.org/markup-compatibility/2006" xmlns:r="http://schemas.openxmlformats.org/officeDocument/2006/relationships" xmlns:w="http://schemas.openxmlformats.org/wordprocessingml/2006/main" xmlns:w14="http://schemas.microsoft.com/office/word/2010/wordml" xmlns:w15="http://schemas.microsoft.com/office/word/2012/wordml" xmlns:w16cex="http://schemas.microsoft.com/office/word/2018/wordml/cex" xmlns:w16cid="http://schemas.microsoft.com/office/word/2016/wordml/cid" xmlns:w16="http://schemas.microsoft.com/office/word/2018/wordml" xmlns:w16se="http://schemas.microsoft.com/office/word/2015/wordml/symex" mc:Ignorable="w14 w15 w16se w16cid w16 w16cex">
   <w:docDefaults>
     <w:rPrDefault>
       <w:rPr>
@@ -10267,7 +10950,7 @@
     </w:rPrDefault>
     <w:pPrDefault/>
   </w:docDefaults>
-  <w:latentStyles w:defLockedState="0" w:defUIPriority="0" w:defSemiHidden="0" w:defUnhideWhenUsed="0" w:defQFormat="0" w:count="371">
+  <w:latentStyles w:defLockedState="0" w:defUIPriority="0" w:defSemiHidden="0" w:defUnhideWhenUsed="0" w:defQFormat="0" w:count="376">
     <w:lsdException w:name="Normal" w:qFormat="1"/>
     <w:lsdException w:name="heading 1" w:qFormat="1"/>
     <w:lsdException w:name="heading 2" w:qFormat="1"/>
@@ -10283,9 +10966,10 @@
     <w:lsdException w:name="Subtitle" w:qFormat="1"/>
     <w:lsdException w:name="Strong" w:qFormat="1"/>
     <w:lsdException w:name="Emphasis" w:qFormat="1"/>
+    <w:lsdException w:name="HTML Keyboard" w:semiHidden="1" w:unhideWhenUsed="1"/>
     <w:lsdException w:name="HTML Preformatted" w:semiHidden="1" w:unhideWhenUsed="1"/>
     <w:lsdException w:name="HTML Variable" w:semiHidden="1" w:unhideWhenUsed="1"/>
-    <w:lsdException w:name="Normal Table" w:semiHidden="1" w:unhideWhenUsed="1"/>
+    <w:lsdException w:name="annotation subject" w:semiHidden="1" w:unhideWhenUsed="1"/>
     <w:lsdException w:name="No List" w:semiHidden="1" w:unhideWhenUsed="1"/>
     <w:lsdException w:name="Outline List 1" w:semiHidden="1" w:unhideWhenUsed="1"/>
     <w:lsdException w:name="Outline List 2" w:semiHidden="1" w:unhideWhenUsed="1"/>
@@ -10327,11 +11011,8 @@
     <w:lsdException w:name="Table Contemporary" w:semiHidden="1" w:unhideWhenUsed="1"/>
     <w:lsdException w:name="Table Elegant" w:semiHidden="1" w:unhideWhenUsed="1"/>
     <w:lsdException w:name="Table Professional" w:semiHidden="1" w:unhideWhenUsed="1"/>
-    <w:lsdException w:name="Table Subtle 1" w:semiHidden="1" w:unhideWhenUsed="1"/>
     <w:lsdException w:name="Table Subtle 2" w:semiHidden="1" w:unhideWhenUsed="1"/>
     <w:lsdException w:name="Table Web 1" w:semiHidden="1" w:unhideWhenUsed="1"/>
-    <w:lsdException w:name="Table Web 2" w:semiHidden="1" w:unhideWhenUsed="1"/>
-    <w:lsdException w:name="Table Web 3" w:semiHidden="1" w:unhideWhenUsed="1"/>
     <w:lsdException w:name="Balloon Text" w:semiHidden="1" w:unhideWhenUsed="1"/>
     <w:lsdException w:name="Table Theme" w:semiHidden="1" w:unhideWhenUsed="1"/>
     <w:lsdException w:name="Placeholder Text" w:semiHidden="1" w:uiPriority="99"/>
@@ -10549,6 +11230,11 @@
     <w:lsdException w:name="List Table 5 Dark Accent 6" w:uiPriority="50"/>
     <w:lsdException w:name="List Table 6 Colorful Accent 6" w:uiPriority="51"/>
     <w:lsdException w:name="List Table 7 Colorful Accent 6" w:uiPriority="52"/>
+    <w:lsdException w:name="Mention" w:semiHidden="1" w:uiPriority="99" w:unhideWhenUsed="1"/>
+    <w:lsdException w:name="Smart Hyperlink" w:semiHidden="1" w:uiPriority="99" w:unhideWhenUsed="1"/>
+    <w:lsdException w:name="Hashtag" w:semiHidden="1" w:uiPriority="99" w:unhideWhenUsed="1"/>
+    <w:lsdException w:name="Unresolved Mention" w:semiHidden="1" w:uiPriority="99" w:unhideWhenUsed="1"/>
+    <w:lsdException w:name="Smart Link" w:semiHidden="1" w:uiPriority="99" w:unhideWhenUsed="1"/>
   </w:latentStyles>
   <w:style w:type="paragraph" w:default="1" w:styleId="Normal">
     <w:name w:val="Normal"/>
@@ -10792,6 +11478,18 @@
       <w:ind w:left="720"/>
       <w:contextualSpacing/>
     </w:pPr>
+  </w:style>
+  <w:style w:type="character" w:styleId="UnresolvedMention">
+    <w:name w:val="Unresolved Mention"/>
+    <w:basedOn w:val="DefaultParagraphFont"/>
+    <w:uiPriority w:val="99"/>
+    <w:semiHidden/>
+    <w:unhideWhenUsed/>
+    <w:rsid w:val="00374C70"/>
+    <w:rPr>
+      <w:color w:val="605E5C"/>
+      <w:shd w:val="clear" w:color="auto" w:fill="E1DFDD"/>
+    </w:rPr>
   </w:style>
 </w:styles>
 </file>

</xml_diff>